<commit_message>
Final calculations done on observing time. Preparing to input table and then ready to send off.
</commit_message>
<xml_diff>
--- a/proposal/proposal-doc-v2.docx
+++ b/proposal/proposal-doc-v2.docx
@@ -46,8 +46,6 @@
         </w:rPr>
         <w:t>150</w:t>
       </w:r>
-      <w:bookmarkStart w:id="0" w:name="_GoBack"/>
-      <w:bookmarkEnd w:id="0"/>
       <w:r>
         <w:rPr>
           <w:sz w:val="28"/>
@@ -68,44 +66,206 @@
         <w:rPr>
           <w:lang w:val="en-GB"/>
         </w:rPr>
-        <w:t xml:space="preserve">Galaxy interaction is of fundamental importance to understanding galaxy evolution. A key outstanding question if the effects interaction has on the star formation of the galaxies involved. While it is primarily agreed that interaction enhances star formation, it is not obvious when and where this occurs. We propose to observe sixteen targets, covering twelve systems, of interacting galaxies at various stages in their interaction. These are each local </w:t>
-      </w:r>
-      <w:proofErr w:type="gramStart"/>
-      <w:r>
-        <w:rPr>
-          <w:lang w:val="en-GB"/>
-        </w:rPr>
-        <w:t>galaxies</w:t>
-      </w:r>
-      <w:proofErr w:type="gramEnd"/>
-      <w:r>
-        <w:rPr>
-          <w:lang w:val="en-GB"/>
-        </w:rPr>
-        <w:t xml:space="preserve"> (with a maximum z = 0.04), </w:t>
-      </w:r>
-      <w:proofErr w:type="spellStart"/>
-      <w:r>
-        <w:rPr>
-          <w:lang w:val="en-GB"/>
-        </w:rPr>
-        <w:t>wich</w:t>
-      </w:r>
-      <w:proofErr w:type="spellEnd"/>
-      <w:r>
-        <w:rPr>
-          <w:lang w:val="en-GB"/>
-        </w:rPr>
-        <w:t xml:space="preserve"> very large angular sizes. We propose to use WEAVE`s LIFU, for </w:t>
-      </w:r>
-      <w:proofErr w:type="spellStart"/>
-      <w:r>
-        <w:rPr>
-          <w:lang w:val="en-GB"/>
-        </w:rPr>
-        <w:t>it’s</w:t>
-      </w:r>
-      <w:proofErr w:type="spellEnd"/>
+        <w:t xml:space="preserve">Galaxy interaction is </w:t>
+      </w:r>
+      <w:r>
+        <w:rPr>
+          <w:lang w:val="en-GB"/>
+        </w:rPr>
+        <w:t>a</w:t>
+      </w:r>
+      <w:r>
+        <w:rPr>
+          <w:lang w:val="en-GB"/>
+        </w:rPr>
+        <w:t xml:space="preserve"> fundamental </w:t>
+      </w:r>
+      <w:r>
+        <w:rPr>
+          <w:lang w:val="en-GB"/>
+        </w:rPr>
+        <w:t xml:space="preserve">driver of </w:t>
+      </w:r>
+      <w:r>
+        <w:rPr>
+          <w:lang w:val="en-GB"/>
+        </w:rPr>
+        <w:t>galaxy evolution. A key q</w:t>
+      </w:r>
+      <w:r>
+        <w:rPr>
+          <w:lang w:val="en-GB"/>
+        </w:rPr>
+        <w:t xml:space="preserve">uestion surrounds the </w:t>
+      </w:r>
+      <w:r>
+        <w:rPr>
+          <w:lang w:val="en-GB"/>
+        </w:rPr>
+        <w:t>star formation during interaction</w:t>
+      </w:r>
+      <w:r>
+        <w:rPr>
+          <w:lang w:val="en-GB"/>
+        </w:rPr>
+        <w:t xml:space="preserve">. While it is </w:t>
+      </w:r>
+      <w:r>
+        <w:rPr>
+          <w:lang w:val="en-GB"/>
+        </w:rPr>
+        <w:t>primarily</w:t>
+      </w:r>
+      <w:r>
+        <w:rPr>
+          <w:lang w:val="en-GB"/>
+        </w:rPr>
+        <w:t xml:space="preserve"> agreed that</w:t>
+      </w:r>
+      <w:r>
+        <w:rPr>
+          <w:lang w:val="en-GB"/>
+        </w:rPr>
+        <w:t xml:space="preserve"> </w:t>
+      </w:r>
+      <w:r>
+        <w:rPr>
+          <w:lang w:val="en-GB"/>
+        </w:rPr>
+        <w:t>interaction</w:t>
+      </w:r>
+      <w:r>
+        <w:rPr>
+          <w:lang w:val="en-GB"/>
+        </w:rPr>
+        <w:t xml:space="preserve"> </w:t>
+      </w:r>
+      <w:r>
+        <w:rPr>
+          <w:lang w:val="en-GB"/>
+        </w:rPr>
+        <w:t>enhances star formation</w:t>
+      </w:r>
+      <w:r>
+        <w:rPr>
+          <w:lang w:val="en-GB"/>
+        </w:rPr>
+        <w:t xml:space="preserve"> in the involved galaxies</w:t>
+      </w:r>
+      <w:r>
+        <w:rPr>
+          <w:lang w:val="en-GB"/>
+        </w:rPr>
+        <w:t xml:space="preserve">, it is not obvious when </w:t>
+      </w:r>
+      <w:r>
+        <w:rPr>
+          <w:lang w:val="en-GB"/>
+        </w:rPr>
+        <w:t xml:space="preserve">in the interaction </w:t>
+      </w:r>
+      <w:r>
+        <w:rPr>
+          <w:lang w:val="en-GB"/>
+        </w:rPr>
+        <w:t>and where</w:t>
+      </w:r>
+      <w:r>
+        <w:rPr>
+          <w:lang w:val="en-GB"/>
+        </w:rPr>
+        <w:t xml:space="preserve"> in the galaxy </w:t>
+      </w:r>
+      <w:r>
+        <w:rPr>
+          <w:lang w:val="en-GB"/>
+        </w:rPr>
+        <w:t>this enhancement</w:t>
+      </w:r>
+      <w:r>
+        <w:rPr>
+          <w:lang w:val="en-GB"/>
+        </w:rPr>
+        <w:t xml:space="preserve"> occurs. We propose to observe </w:t>
+      </w:r>
+      <w:r>
+        <w:rPr>
+          <w:lang w:val="en-GB"/>
+        </w:rPr>
+        <w:t>14</w:t>
+      </w:r>
+      <w:r>
+        <w:rPr>
+          <w:lang w:val="en-GB"/>
+        </w:rPr>
+        <w:t xml:space="preserve"> targets, covering </w:t>
+      </w:r>
+      <w:r>
+        <w:rPr>
+          <w:lang w:val="en-GB"/>
+        </w:rPr>
+        <w:t>12</w:t>
+      </w:r>
+      <w:r>
+        <w:rPr>
+          <w:lang w:val="en-GB"/>
+        </w:rPr>
+        <w:t xml:space="preserve"> systems of interacting galaxies at </w:t>
+      </w:r>
+      <w:r>
+        <w:rPr>
+          <w:lang w:val="en-GB"/>
+        </w:rPr>
+        <w:t>4</w:t>
+      </w:r>
+      <w:r>
+        <w:rPr>
+          <w:lang w:val="en-GB"/>
+        </w:rPr>
+        <w:t xml:space="preserve"> stages </w:t>
+      </w:r>
+      <w:r>
+        <w:rPr>
+          <w:lang w:val="en-GB"/>
+        </w:rPr>
+        <w:t xml:space="preserve">of </w:t>
+      </w:r>
+      <w:r>
+        <w:rPr>
+          <w:lang w:val="en-GB"/>
+        </w:rPr>
+        <w:t>interaction. These ar</w:t>
+      </w:r>
+      <w:r>
+        <w:rPr>
+          <w:lang w:val="en-GB"/>
+        </w:rPr>
+        <w:t>e</w:t>
+      </w:r>
+      <w:r>
+        <w:rPr>
+          <w:lang w:val="en-GB"/>
+        </w:rPr>
+        <w:t xml:space="preserve"> local galaxies (with a maximum z = 0.04)</w:t>
+      </w:r>
+      <w:r>
+        <w:rPr>
+          <w:lang w:val="en-GB"/>
+        </w:rPr>
+        <w:t xml:space="preserve"> with</w:t>
+      </w:r>
+      <w:r>
+        <w:rPr>
+          <w:lang w:val="en-GB"/>
+        </w:rPr>
+        <w:t xml:space="preserve"> very large angular sizes. We propose to use WEAVE`s LIFU</w:t>
+      </w:r>
+      <w:r>
+        <w:rPr>
+          <w:lang w:val="en-GB"/>
+        </w:rPr>
+        <w:t>, with its</w:t>
+      </w:r>
       <w:r>
         <w:rPr>
           <w:lang w:val="en-GB"/>
@@ -124,7 +284,91 @@
         <w:rPr>
           <w:lang w:val="en-GB"/>
         </w:rPr>
-        <w:t>, to fully observe these galaxies. We will use these observations to quantify and localise how much enhancement is occurring, and localise it. We will also measure the internal kinematics of these galaxies, and use these measurements to quantify the improvement to our interacting galaxy software we are developing. Quantifying this will show the importance of kinematics in this constraint, and make our models more applicable to the general community.</w:t>
+        <w:t xml:space="preserve">, to </w:t>
+      </w:r>
+      <w:r>
+        <w:rPr>
+          <w:lang w:val="en-GB"/>
+        </w:rPr>
+        <w:t>obtain full IFU information</w:t>
+      </w:r>
+      <w:r>
+        <w:rPr>
+          <w:lang w:val="en-GB"/>
+        </w:rPr>
+        <w:t>,</w:t>
+      </w:r>
+      <w:r>
+        <w:rPr>
+          <w:lang w:val="en-GB"/>
+        </w:rPr>
+        <w:t xml:space="preserve"> for the first time</w:t>
+      </w:r>
+      <w:r>
+        <w:rPr>
+          <w:lang w:val="en-GB"/>
+        </w:rPr>
+        <w:t>,</w:t>
+      </w:r>
+      <w:r>
+        <w:rPr>
+          <w:lang w:val="en-GB"/>
+        </w:rPr>
+        <w:t xml:space="preserve"> of these systems</w:t>
+      </w:r>
+      <w:r>
+        <w:rPr>
+          <w:lang w:val="en-GB"/>
+        </w:rPr>
+        <w:t>. We w</w:t>
+      </w:r>
+      <w:r>
+        <w:rPr>
+          <w:lang w:val="en-GB"/>
+        </w:rPr>
+        <w:t xml:space="preserve">ill </w:t>
+      </w:r>
+      <w:r>
+        <w:rPr>
+          <w:lang w:val="en-GB"/>
+        </w:rPr>
+        <w:t>localise</w:t>
+      </w:r>
+      <w:r>
+        <w:rPr>
+          <w:lang w:val="en-GB"/>
+        </w:rPr>
+        <w:t xml:space="preserve"> star formatio</w:t>
+      </w:r>
+      <w:r>
+        <w:rPr>
+          <w:lang w:val="en-GB"/>
+        </w:rPr>
+        <w:t>n and quantify any enhancement</w:t>
+      </w:r>
+      <w:r>
+        <w:rPr>
+          <w:lang w:val="en-GB"/>
+        </w:rPr>
+        <w:t xml:space="preserve">. </w:t>
+      </w:r>
+      <w:r>
+        <w:rPr>
+          <w:lang w:val="en-GB"/>
+        </w:rPr>
+        <w:t>Using the same observations, we will</w:t>
+      </w:r>
+      <w:r>
+        <w:rPr>
+          <w:lang w:val="en-GB"/>
+        </w:rPr>
+        <w:t xml:space="preserve"> measure the internal kinematics of these galaxies</w:t>
+      </w:r>
+      <w:r>
+        <w:rPr>
+          <w:lang w:val="en-GB"/>
+        </w:rPr>
+        <w:t xml:space="preserve"> and, most importantly, their tidal features. This will allow us to strengthen our constraints on their interaction history.</w:t>
       </w:r>
     </w:p>
     <w:p>
@@ -247,7 +491,7 @@
         </w:rPr>
         <w:t>e.g</w:t>
       </w:r>
-      <w:bookmarkStart w:id="1" w:name="_Hlk145003803"/>
+      <w:bookmarkStart w:id="0" w:name="_Hlk145003803"/>
       <w:proofErr w:type="spellEnd"/>
       <w:r>
         <w:rPr>
@@ -265,7 +509,7 @@
           <w:t>Smethurst et al. 2018</w:t>
         </w:r>
       </w:hyperlink>
-      <w:bookmarkEnd w:id="1"/>
+      <w:bookmarkEnd w:id="0"/>
       <w:r>
         <w:rPr>
           <w:lang w:val="en-GB"/>
@@ -310,7 +554,7 @@
         </w:rPr>
         <w:t xml:space="preserve">. </w:t>
       </w:r>
-      <w:bookmarkStart w:id="2" w:name="_Hlk145003816"/>
+      <w:bookmarkStart w:id="1" w:name="_Hlk145003816"/>
       <w:r>
         <w:rPr>
           <w:lang w:val="en-GB"/>
@@ -322,11 +566,6 @@
           <w:lang w:val="en-GB"/>
         </w:rPr>
         <w:instrText xml:space="preserve"> HYPERLINK "https://ui.adsabs.harvard.edu/abs/2008ApJS..175..356H/abstract" </w:instrText>
-      </w:r>
-      <w:r>
-        <w:rPr>
-          <w:lang w:val="en-GB"/>
-        </w:rPr>
       </w:r>
       <w:r>
         <w:rPr>
@@ -364,7 +603,7 @@
           <w:t>Ellison et al. 2011</w:t>
         </w:r>
       </w:hyperlink>
-      <w:bookmarkEnd w:id="2"/>
+      <w:bookmarkEnd w:id="1"/>
       <w:r>
         <w:rPr>
           <w:lang w:val="en-GB"/>
@@ -408,227 +647,143 @@
           <w:rFonts w:ascii="CIDFont+F1" w:hAnsi="CIDFont+F1" w:cs="CIDFont+F1"/>
           <w:color w:val="000000"/>
         </w:rPr>
-        <w:t xml:space="preserve">A </w:t>
+        <w:t>A primary question is where / if a starburst occurs in a</w:t>
       </w:r>
       <w:r>
         <w:rPr>
           <w:rFonts w:ascii="CIDFont+F1" w:hAnsi="CIDFont+F1" w:cs="CIDFont+F1"/>
           <w:color w:val="000000"/>
         </w:rPr>
-        <w:t xml:space="preserve">primary question </w:t>
+        <w:t xml:space="preserve"> galaxy</w:t>
       </w:r>
       <w:r>
         <w:rPr>
           <w:rFonts w:ascii="CIDFont+F1" w:hAnsi="CIDFont+F1" w:cs="CIDFont+F1"/>
           <w:color w:val="000000"/>
         </w:rPr>
-        <w:t>is where / if a starburst occurs in a</w:t>
+        <w:t xml:space="preserve"> interactio</w:t>
       </w:r>
       <w:r>
         <w:rPr>
           <w:rFonts w:ascii="CIDFont+F1" w:hAnsi="CIDFont+F1" w:cs="CIDFont+F1"/>
           <w:color w:val="000000"/>
         </w:rPr>
-        <w:t xml:space="preserve"> galaxy</w:t>
+        <w:t>n</w:t>
       </w:r>
       <w:r>
         <w:rPr>
           <w:rFonts w:ascii="CIDFont+F1" w:hAnsi="CIDFont+F1" w:cs="CIDFont+F1"/>
           <w:color w:val="000000"/>
         </w:rPr>
-        <w:t xml:space="preserve"> </w:t>
+        <w:t xml:space="preserve">. Often, </w:t>
       </w:r>
       <w:r>
         <w:rPr>
           <w:rFonts w:ascii="CIDFont+F1" w:hAnsi="CIDFont+F1" w:cs="CIDFont+F1"/>
           <w:color w:val="000000"/>
         </w:rPr>
-        <w:t>interactio</w:t>
+        <w:t>t</w:t>
       </w:r>
       <w:r>
         <w:rPr>
           <w:rFonts w:ascii="CIDFont+F1" w:hAnsi="CIDFont+F1" w:cs="CIDFont+F1"/>
           <w:color w:val="000000"/>
         </w:rPr>
-        <w:t>n</w:t>
+        <w:t>his question is answered with simulations. Is it primarily during the interaction (</w:t>
+      </w:r>
+      <w:r>
+        <w:rPr>
+          <w:rFonts w:ascii="CIDFont+F1" w:hAnsi="CIDFont+F1" w:cs="CIDFont+F1"/>
+          <w:color w:val="0563C2"/>
+        </w:rPr>
+        <w:t>Wilkinson et al. 2018</w:t>
       </w:r>
       <w:r>
         <w:rPr>
           <w:rFonts w:ascii="CIDFont+F1" w:hAnsi="CIDFont+F1" w:cs="CIDFont+F1"/>
           <w:color w:val="000000"/>
         </w:rPr>
-        <w:t xml:space="preserve">. Often, </w:t>
+        <w:t>) or only upon coalescence (</w:t>
+      </w:r>
+      <w:r>
+        <w:rPr>
+          <w:rFonts w:ascii="CIDFont+F1" w:hAnsi="CIDFont+F1" w:cs="CIDFont+F1"/>
+          <w:color w:val="0563C2"/>
+        </w:rPr>
+        <w:t>Hopkins et al. 2013</w:t>
       </w:r>
       <w:r>
         <w:rPr>
           <w:rFonts w:ascii="CIDFont+F1" w:hAnsi="CIDFont+F1" w:cs="CIDFont+F1"/>
           <w:color w:val="000000"/>
         </w:rPr>
-        <w:t>t</w:t>
+        <w:t>)? Does a starburst even happen at all (</w:t>
+      </w:r>
+      <w:r>
+        <w:rPr>
+          <w:rFonts w:ascii="CIDFont+F1" w:hAnsi="CIDFont+F1" w:cs="CIDFont+F1"/>
+          <w:color w:val="0563C2"/>
+        </w:rPr>
+        <w:t>Moreno et al. 2015</w:t>
       </w:r>
       <w:r>
         <w:rPr>
           <w:rFonts w:ascii="CIDFont+F1" w:hAnsi="CIDFont+F1" w:cs="CIDFont+F1"/>
           <w:color w:val="000000"/>
         </w:rPr>
-        <w:t>his question is answered with simulations. Is it primarily during</w:t>
+        <w:t>)? Then, there is the question of where this starburst occurs. Does gas rush to the core of the galaxy and only cause a starburst there (</w:t>
+      </w:r>
+      <w:proofErr w:type="spellStart"/>
+      <w:r>
+        <w:rPr>
+          <w:rFonts w:ascii="CIDFont+F1" w:hAnsi="CIDFont+F1" w:cs="CIDFont+F1"/>
+          <w:color w:val="0563C2"/>
+        </w:rPr>
+        <w:t>Bergvall</w:t>
+      </w:r>
+      <w:proofErr w:type="spellEnd"/>
+      <w:r>
+        <w:rPr>
+          <w:rFonts w:ascii="CIDFont+F1" w:hAnsi="CIDFont+F1" w:cs="CIDFont+F1"/>
+          <w:color w:val="0563C2"/>
+        </w:rPr>
+        <w:t xml:space="preserve"> et al. 2003</w:t>
       </w:r>
       <w:r>
         <w:rPr>
           <w:rFonts w:ascii="CIDFont+F1" w:hAnsi="CIDFont+F1" w:cs="CIDFont+F1"/>
           <w:color w:val="000000"/>
         </w:rPr>
-        <w:t xml:space="preserve"> </w:t>
+        <w:t>), or are there significant increases in star formation in the galactic disk and tidal features (</w:t>
+      </w:r>
+      <w:proofErr w:type="spellStart"/>
+      <w:r>
+        <w:rPr>
+          <w:rFonts w:ascii="CIDFont+F1" w:hAnsi="CIDFont+F1" w:cs="CIDFont+F1"/>
+          <w:color w:val="0563C2"/>
+        </w:rPr>
+        <w:t>Sparre</w:t>
+      </w:r>
+      <w:proofErr w:type="spellEnd"/>
+      <w:r>
+        <w:rPr>
+          <w:rFonts w:ascii="CIDFont+F1" w:hAnsi="CIDFont+F1" w:cs="CIDFont+F1"/>
+          <w:color w:val="0563C2"/>
+        </w:rPr>
+        <w:t xml:space="preserve"> et al. 2022</w:t>
       </w:r>
       <w:r>
         <w:rPr>
           <w:rFonts w:ascii="CIDFont+F1" w:hAnsi="CIDFont+F1" w:cs="CIDFont+F1"/>
           <w:color w:val="000000"/>
         </w:rPr>
-        <w:t>the interaction (</w:t>
-      </w:r>
-      <w:r>
-        <w:rPr>
-          <w:rFonts w:ascii="CIDFont+F1" w:hAnsi="CIDFont+F1" w:cs="CIDFont+F1"/>
-          <w:color w:val="0563C2"/>
-        </w:rPr>
-        <w:t>Wilkinson et al. 2018</w:t>
+        <w:t xml:space="preserve">)? </w:t>
       </w:r>
       <w:r>
         <w:rPr>
           <w:rFonts w:ascii="CIDFont+F1" w:hAnsi="CIDFont+F1" w:cs="CIDFont+F1"/>
           <w:color w:val="000000"/>
         </w:rPr>
-        <w:t>) or only upon coalescence (</w:t>
-      </w:r>
-      <w:r>
-        <w:rPr>
-          <w:rFonts w:ascii="CIDFont+F1" w:hAnsi="CIDFont+F1" w:cs="CIDFont+F1"/>
-          <w:color w:val="0563C2"/>
-        </w:rPr>
-        <w:t>Hopkins et al. 2013</w:t>
-      </w:r>
-      <w:r>
-        <w:rPr>
-          <w:rFonts w:ascii="CIDFont+F1" w:hAnsi="CIDFont+F1" w:cs="CIDFont+F1"/>
-          <w:color w:val="000000"/>
-        </w:rPr>
-        <w:t>)? Does a starburst</w:t>
-      </w:r>
-      <w:r>
-        <w:rPr>
-          <w:rFonts w:ascii="CIDFont+F1" w:hAnsi="CIDFont+F1" w:cs="CIDFont+F1"/>
-          <w:color w:val="000000"/>
-        </w:rPr>
-        <w:t xml:space="preserve"> </w:t>
-      </w:r>
-      <w:r>
-        <w:rPr>
-          <w:rFonts w:ascii="CIDFont+F1" w:hAnsi="CIDFont+F1" w:cs="CIDFont+F1"/>
-          <w:color w:val="000000"/>
-        </w:rPr>
-        <w:t>even happen at all (</w:t>
-      </w:r>
-      <w:r>
-        <w:rPr>
-          <w:rFonts w:ascii="CIDFont+F1" w:hAnsi="CIDFont+F1" w:cs="CIDFont+F1"/>
-          <w:color w:val="0563C2"/>
-        </w:rPr>
-        <w:t>Moreno et al. 2015</w:t>
-      </w:r>
-      <w:r>
-        <w:rPr>
-          <w:rFonts w:ascii="CIDFont+F1" w:hAnsi="CIDFont+F1" w:cs="CIDFont+F1"/>
-          <w:color w:val="000000"/>
-        </w:rPr>
-        <w:t>)? Then, there is the question of where this starburst occurs.</w:t>
-      </w:r>
-      <w:r>
-        <w:rPr>
-          <w:rFonts w:ascii="CIDFont+F1" w:hAnsi="CIDFont+F1" w:cs="CIDFont+F1"/>
-          <w:color w:val="000000"/>
-        </w:rPr>
-        <w:t xml:space="preserve"> </w:t>
-      </w:r>
-      <w:r>
-        <w:rPr>
-          <w:rFonts w:ascii="CIDFont+F1" w:hAnsi="CIDFont+F1" w:cs="CIDFont+F1"/>
-          <w:color w:val="000000"/>
-        </w:rPr>
-        <w:t>Does gas rush to the core of the galaxy and only cause a starburst there (</w:t>
-      </w:r>
-      <w:proofErr w:type="spellStart"/>
-      <w:r>
-        <w:rPr>
-          <w:rFonts w:ascii="CIDFont+F1" w:hAnsi="CIDFont+F1" w:cs="CIDFont+F1"/>
-          <w:color w:val="0563C2"/>
-        </w:rPr>
-        <w:t>Bergvall</w:t>
-      </w:r>
-      <w:proofErr w:type="spellEnd"/>
-      <w:r>
-        <w:rPr>
-          <w:rFonts w:ascii="CIDFont+F1" w:hAnsi="CIDFont+F1" w:cs="CIDFont+F1"/>
-          <w:color w:val="0563C2"/>
-        </w:rPr>
-        <w:t xml:space="preserve"> et al. 2003</w:t>
-      </w:r>
-      <w:r>
-        <w:rPr>
-          <w:rFonts w:ascii="CIDFont+F1" w:hAnsi="CIDFont+F1" w:cs="CIDFont+F1"/>
-          <w:color w:val="000000"/>
-        </w:rPr>
-        <w:t>), or are</w:t>
-      </w:r>
-      <w:r>
-        <w:rPr>
-          <w:rFonts w:ascii="CIDFont+F1" w:hAnsi="CIDFont+F1" w:cs="CIDFont+F1"/>
-          <w:color w:val="000000"/>
-        </w:rPr>
-        <w:t xml:space="preserve"> </w:t>
-      </w:r>
-      <w:r>
-        <w:rPr>
-          <w:rFonts w:ascii="CIDFont+F1" w:hAnsi="CIDFont+F1" w:cs="CIDFont+F1"/>
-          <w:color w:val="000000"/>
-        </w:rPr>
-        <w:t>there significant increases in star formation in the galactic disk and tidal features (</w:t>
-      </w:r>
-      <w:proofErr w:type="spellStart"/>
-      <w:r>
-        <w:rPr>
-          <w:rFonts w:ascii="CIDFont+F1" w:hAnsi="CIDFont+F1" w:cs="CIDFont+F1"/>
-          <w:color w:val="0563C2"/>
-        </w:rPr>
-        <w:t>Sparre</w:t>
-      </w:r>
-      <w:proofErr w:type="spellEnd"/>
-      <w:r>
-        <w:rPr>
-          <w:rFonts w:ascii="CIDFont+F1" w:hAnsi="CIDFont+F1" w:cs="CIDFont+F1"/>
-          <w:color w:val="0563C2"/>
-        </w:rPr>
-        <w:t xml:space="preserve"> et al. 2022</w:t>
-      </w:r>
-      <w:r>
-        <w:rPr>
-          <w:rFonts w:ascii="CIDFont+F1" w:hAnsi="CIDFont+F1" w:cs="CIDFont+F1"/>
-          <w:color w:val="000000"/>
-        </w:rPr>
-        <w:t>)?</w:t>
-      </w:r>
-      <w:r>
-        <w:rPr>
-          <w:rFonts w:ascii="CIDFont+F1" w:hAnsi="CIDFont+F1" w:cs="CIDFont+F1"/>
-          <w:color w:val="000000"/>
-        </w:rPr>
-        <w:t xml:space="preserve"> </w:t>
-      </w:r>
-      <w:r>
-        <w:rPr>
-          <w:rFonts w:ascii="CIDFont+F1" w:hAnsi="CIDFont+F1" w:cs="CIDFont+F1"/>
-          <w:color w:val="000000"/>
-        </w:rPr>
         <w:t>D</w:t>
       </w:r>
       <w:r>
@@ -666,14 +821,7 @@
           <w:rFonts w:ascii="CIDFont+F2" w:hAnsi="CIDFont+F2" w:cs="CIDFont+F2"/>
           <w:color w:val="000000"/>
         </w:rPr>
-        <w:t xml:space="preserve"> </w:t>
-      </w:r>
-      <w:r>
-        <w:rPr>
-          <w:rFonts w:ascii="CIDFont+F2" w:hAnsi="CIDFont+F2" w:cs="CIDFont+F2"/>
-          <w:color w:val="000000"/>
-        </w:rPr>
-        <w:t>very limited and, therefore, the answer remains elusive</w:t>
+        <w:t xml:space="preserve"> very limited and, therefore, the answer remains elusive</w:t>
       </w:r>
       <w:r>
         <w:rPr>
@@ -849,25 +997,7 @@
         <w:rPr>
           <w:lang w:val="en-GB"/>
         </w:rPr>
-        <w:t xml:space="preserve">We then </w:t>
-      </w:r>
-      <w:r>
-        <w:rPr>
-          <w:lang w:val="en-GB"/>
-        </w:rPr>
-        <w:t xml:space="preserve">classified </w:t>
-      </w:r>
-      <w:r>
-        <w:rPr>
-          <w:lang w:val="en-GB"/>
-        </w:rPr>
-        <w:t xml:space="preserve">these systems </w:t>
-      </w:r>
-      <w:r>
-        <w:rPr>
-          <w:lang w:val="en-GB"/>
-        </w:rPr>
-        <w:t>into four different stages</w:t>
+        <w:t>We then classified these systems into four different stages</w:t>
       </w:r>
       <w:r>
         <w:rPr>
@@ -1014,7 +1144,7 @@
         <w:rPr>
           <w:lang w:val="en-GB"/>
         </w:rPr>
-        <w:t>twelve</w:t>
+        <w:t>12</w:t>
       </w:r>
       <w:r>
         <w:rPr>
@@ -1068,8 +1198,28 @@
         <w:rPr>
           <w:lang w:val="en-GB"/>
         </w:rPr>
-        <w:t xml:space="preserve"> equally into stages of interaction</w:t>
-      </w:r>
+        <w:t xml:space="preserve"> </w:t>
+      </w:r>
+      <w:r>
+        <w:rPr>
+          <w:lang w:val="en-GB"/>
+        </w:rPr>
+        <w:t xml:space="preserve">across </w:t>
+      </w:r>
+      <w:r>
+        <w:rPr>
+          <w:lang w:val="en-GB"/>
+        </w:rPr>
+        <w:t xml:space="preserve">14 </w:t>
+      </w:r>
+      <w:proofErr w:type="spellStart"/>
+      <w:r>
+        <w:rPr>
+          <w:lang w:val="en-GB"/>
+        </w:rPr>
+        <w:t>pointings</w:t>
+      </w:r>
+      <w:proofErr w:type="spellEnd"/>
       <w:r>
         <w:rPr>
           <w:lang w:val="en-GB"/>
@@ -1080,6 +1230,18 @@
         <w:rPr>
           <w:lang w:val="en-GB"/>
         </w:rPr>
+        <w:t>equally into stages of interaction</w:t>
+      </w:r>
+      <w:r>
+        <w:rPr>
+          <w:lang w:val="en-GB"/>
+        </w:rPr>
+        <w:t xml:space="preserve"> and are </w:t>
+      </w:r>
+      <w:r>
+        <w:rPr>
+          <w:lang w:val="en-GB"/>
+        </w:rPr>
         <w:t>of</w:t>
       </w:r>
       <w:r>
@@ -1110,13 +1272,7 @@
         <w:rPr>
           <w:lang w:val="en-GB"/>
         </w:rPr>
-        <w:t xml:space="preserve"> Galaxy Zoo: Mergers </w:t>
-      </w:r>
-      <w:r>
-        <w:rPr>
-          <w:lang w:val="en-GB"/>
-        </w:rPr>
-        <w:t>(</w:t>
+        <w:t xml:space="preserve"> Galaxy Zoo: Mergers (</w:t>
       </w:r>
       <w:proofErr w:type="spellStart"/>
       <w:r>
@@ -1164,13 +1320,7 @@
         <w:rPr>
           <w:lang w:val="en-GB"/>
         </w:rPr>
-        <w:t>)</w:t>
-      </w:r>
-      <w:r>
-        <w:rPr>
-          <w:lang w:val="en-GB"/>
-        </w:rPr>
-        <w:t xml:space="preserve"> project.</w:t>
+        <w:t>) project.</w:t>
       </w:r>
       <w:r>
         <w:rPr>
@@ -2138,13 +2288,7 @@
         <w:rPr>
           <w:lang w:val="en-GB"/>
         </w:rPr>
-        <w:t>In the orientations, we also find tighter constraints and reduce the four-fold degeneracy to a two-fold one</w:t>
-      </w:r>
-      <w:r>
-        <w:rPr>
-          <w:lang w:val="en-GB"/>
-        </w:rPr>
-        <w:t xml:space="preserve">. </w:t>
+        <w:t xml:space="preserve">In the orientations, we also find tighter constraints and reduce the four-fold degeneracy to a two-fold one. </w:t>
       </w:r>
       <w:r>
         <w:rPr>
@@ -2609,7 +2753,19 @@
         <w:rPr>
           <w:lang w:val="en-GB"/>
         </w:rPr>
-        <w:t xml:space="preserve">Each stage is: stage 1 – </w:t>
+        <w:t xml:space="preserve">Each stage is: stage 1 </w:t>
+      </w:r>
+      <w:r>
+        <w:rPr>
+          <w:lang w:val="en-GB"/>
+        </w:rPr>
+        <w:t>-</w:t>
+      </w:r>
+      <w:r>
+        <w:rPr>
+          <w:lang w:val="en-GB"/>
+        </w:rPr>
+        <w:t xml:space="preserve"> </w:t>
       </w:r>
       <w:r>
         <w:rPr>
@@ -2621,7 +2777,25 @@
         <w:rPr>
           <w:lang w:val="en-GB"/>
         </w:rPr>
-        <w:t xml:space="preserve">pproaching pericentre, stage 2 – passed pericentre, stage 3 – </w:t>
+        <w:t xml:space="preserve">pproaching pericentre, stage 2 </w:t>
+      </w:r>
+      <w:r>
+        <w:rPr>
+          <w:lang w:val="en-GB"/>
+        </w:rPr>
+        <w:t>-</w:t>
+      </w:r>
+      <w:r>
+        <w:rPr>
+          <w:lang w:val="en-GB"/>
+        </w:rPr>
+        <w:t xml:space="preserve"> passed pericentre, stage 3</w:t>
+      </w:r>
+      <w:r>
+        <w:rPr>
+          <w:lang w:val="en-GB"/>
+        </w:rPr>
+        <w:t xml:space="preserve"> - </w:t>
       </w:r>
       <w:r>
         <w:rPr>
@@ -2633,7 +2807,19 @@
         <w:rPr>
           <w:lang w:val="en-GB"/>
         </w:rPr>
-        <w:t>apocentre, stage 4 – Coalescence.</w:t>
+        <w:t xml:space="preserve">apocentre, stage 4 </w:t>
+      </w:r>
+      <w:r>
+        <w:rPr>
+          <w:lang w:val="en-GB"/>
+        </w:rPr>
+        <w:t>-</w:t>
+      </w:r>
+      <w:r>
+        <w:rPr>
+          <w:lang w:val="en-GB"/>
+        </w:rPr>
+        <w:t xml:space="preserve"> Coalescence.</w:t>
       </w:r>
       <w:r>
         <w:rPr>
@@ -2698,7 +2884,49 @@
         <w:rPr>
           <w:lang w:val="en-GB"/>
         </w:rPr>
-        <w:t xml:space="preserve">The targets proposed. In total, there are sixteen targets over eleven different interacting systems. Due to the very large </w:t>
+        <w:t xml:space="preserve">The targets proposed. In total, there are </w:t>
+      </w:r>
+      <w:r>
+        <w:rPr>
+          <w:lang w:val="en-GB"/>
+        </w:rPr>
+        <w:t>14</w:t>
+      </w:r>
+      <w:r>
+        <w:rPr>
+          <w:lang w:val="en-GB"/>
+        </w:rPr>
+        <w:t xml:space="preserve"> targets </w:t>
+      </w:r>
+      <w:r>
+        <w:rPr>
+          <w:lang w:val="en-GB"/>
+        </w:rPr>
+        <w:t>measuring</w:t>
+      </w:r>
+      <w:r>
+        <w:rPr>
+          <w:lang w:val="en-GB"/>
+        </w:rPr>
+        <w:t xml:space="preserve"> </w:t>
+      </w:r>
+      <w:r>
+        <w:rPr>
+          <w:lang w:val="en-GB"/>
+        </w:rPr>
+        <w:t>1</w:t>
+      </w:r>
+      <w:r>
+        <w:rPr>
+          <w:lang w:val="en-GB"/>
+        </w:rPr>
+        <w:t>2</w:t>
+      </w:r>
+      <w:r>
+        <w:rPr>
+          <w:lang w:val="en-GB"/>
+        </w:rPr>
+        <w:t xml:space="preserve"> different interacting systems. Due to the very large </w:t>
       </w:r>
       <w:proofErr w:type="spellStart"/>
       <w:r>
@@ -2737,6 +2965,26 @@
           <w:lang w:val="en-GB"/>
         </w:rPr>
         <w:t>all of these systems for the first time with IFUs.</w:t>
+      </w:r>
+      <w:r>
+        <w:rPr>
+          <w:lang w:val="en-GB"/>
+        </w:rPr>
+        <w:t xml:space="preserve"> Each target box is approximately the </w:t>
+      </w:r>
+      <w:proofErr w:type="spellStart"/>
+      <w:r>
+        <w:rPr>
+          <w:lang w:val="en-GB"/>
+        </w:rPr>
+        <w:t>FoV</w:t>
+      </w:r>
+      <w:proofErr w:type="spellEnd"/>
+      <w:r>
+        <w:rPr>
+          <w:lang w:val="en-GB"/>
+        </w:rPr>
+        <w:t xml:space="preserve"> of WEAVE.</w:t>
       </w:r>
     </w:p>
     <w:p>
@@ -2779,7 +3027,13 @@
         <w:t xml:space="preserve"> systems</w:t>
       </w:r>
       <w:r>
-        <w:t>, split into sixteen targets,</w:t>
+        <w:t xml:space="preserve">, split into </w:t>
+      </w:r>
+      <w:r>
+        <w:t>14</w:t>
+      </w:r>
+      <w:r>
+        <w:t xml:space="preserve"> targets,</w:t>
       </w:r>
       <w:r>
         <w:t xml:space="preserve"> we propose to observe are from a parent sample of</w:t>
@@ -2809,7 +3063,13 @@
         </w:r>
       </w:hyperlink>
       <w:r>
-        <w:t xml:space="preserve">. The full sample of sixty is a subset (primarily) from the </w:t>
+        <w:t xml:space="preserve">. </w:t>
+      </w:r>
+      <w:r>
+        <w:t>This is</w:t>
+      </w:r>
+      <w:r>
+        <w:t xml:space="preserve"> a subset from the </w:t>
       </w:r>
       <w:hyperlink r:id="rId13" w:history="1">
         <w:r>
@@ -2817,25 +3077,11 @@
             <w:rStyle w:val="Hyperlink"/>
             <w:u w:val="none"/>
           </w:rPr>
-          <w:t>Ar</w:t>
-        </w:r>
-        <w:r>
-          <w:rPr>
-            <w:rStyle w:val="Hyperlink"/>
-            <w:u w:val="none"/>
-          </w:rPr>
-          <w:t>p</w:t>
-        </w:r>
-        <w:r>
-          <w:rPr>
-            <w:rStyle w:val="Hyperlink"/>
-            <w:u w:val="none"/>
-          </w:rPr>
-          <w:t xml:space="preserve"> (1966)</w:t>
+          <w:t>Arp (1966)</w:t>
         </w:r>
       </w:hyperlink>
       <w:r>
-        <w:t xml:space="preserve"> catalogue of interacting galaxies. Each of these systems is well known, and </w:t>
+        <w:t xml:space="preserve"> catalogue of interacting galaxies. Each system is well known, and </w:t>
       </w:r>
       <w:proofErr w:type="spellStart"/>
       <w:r>
@@ -2867,10 +3113,22 @@
         <w:t xml:space="preserve"> sample is one of the largest fully constrained samples of interacting galaxies to date, with the full orientation, orbital, total mass and interaction history found. Thus, our subsample of </w:t>
       </w:r>
       <w:r>
-        <w:t>twelve</w:t>
-      </w:r>
-      <w:r>
-        <w:t xml:space="preserve"> systems is selected based on knowing exactly the stage at which they are in the interaction. The full range of redshifts these interacting systems exist at are z = 0.008 </w:t>
+        <w:t>12</w:t>
+      </w:r>
+      <w:r>
+        <w:t xml:space="preserve"> systems is selected based on knowing exactly the stage at which they are in the interaction. The </w:t>
+      </w:r>
+      <w:r>
+        <w:t>systems range in redshift</w:t>
+      </w:r>
+      <w:r>
+        <w:t xml:space="preserve"> </w:t>
+      </w:r>
+      <w:r>
+        <w:t>between</w:t>
+      </w:r>
+      <w:r>
+        <w:t xml:space="preserve"> z = 0.008 </w:t>
       </w:r>
       <w:r>
         <w:t>-</w:t>
@@ -2879,18 +3137,52 @@
         <w:t xml:space="preserve"> 0.04</w:t>
       </w:r>
       <w:r>
-        <w:t>, within the regime where the observed surface brightness does not depend on redshift</w:t>
-      </w:r>
-      <w:r>
-        <w:t xml:space="preserve">. Their apparent magnitudes ranges from 13.28 &lt; g(mag) &lt; </w:t>
-      </w:r>
-      <w:proofErr w:type="gramStart"/>
-      <w:r>
-        <w:t>15.58 .</w:t>
-      </w:r>
-      <w:proofErr w:type="gramEnd"/>
-      <w:r>
-        <w:t xml:space="preserve"> Selecting such systems allows us to gain reasonable signal-to-noise ratios (S/N) down to a very dim magnitude (23) with a much shorter exposure time than would be required of smaller systems at high redshift.</w:t>
+        <w:t xml:space="preserve">, </w:t>
+      </w:r>
+      <w:r>
+        <w:t>well within</w:t>
+      </w:r>
+      <w:r>
+        <w:t xml:space="preserve"> the regime where the observed surface brightness does not depend on redshift</w:t>
+      </w:r>
+      <w:r>
+        <w:t xml:space="preserve">. Their apparent magnitudes </w:t>
+      </w:r>
+      <w:r>
+        <w:t>range</w:t>
+      </w:r>
+      <w:r>
+        <w:t xml:space="preserve"> from 13.28 &lt; g(mag) &lt; 15.58. </w:t>
+      </w:r>
+      <w:r>
+        <w:t xml:space="preserve">Thus, we can </w:t>
+      </w:r>
+      <w:r>
+        <w:t xml:space="preserve">gain reasonable signal-to-noise ratios (S/N) down to a </w:t>
+      </w:r>
+      <w:r>
+        <w:t>magnitude</w:t>
+      </w:r>
+      <w:r>
+        <w:t xml:space="preserve"> (</w:t>
+      </w:r>
+      <w:r>
+        <w:t>&gt;</w:t>
+      </w:r>
+      <w:r>
+        <w:t>2</w:t>
+      </w:r>
+      <w:r>
+        <w:t>1</w:t>
+      </w:r>
+      <w:r>
+        <w:t>) with shorter exposure time</w:t>
+      </w:r>
+      <w:r>
+        <w:t>s</w:t>
+      </w:r>
+      <w:r>
+        <w:t xml:space="preserve"> than would be required of smaller systems at high redshift.</w:t>
       </w:r>
     </w:p>
     <w:p>
@@ -2944,13 +3236,22 @@
         <w:t>8``</w:t>
       </w:r>
       <w:r>
-        <w:t>) will allow us to make measurements of both the disturbed galactic disks and the tidal features.</w:t>
-      </w:r>
-      <w:r>
-        <w:t xml:space="preserve"> This allows</w:t>
-      </w:r>
-      <w:r>
-        <w:t xml:space="preserve"> us to see the direct connections between the galactic disk and the tidal features without making multiple observations. </w:t>
+        <w:t>) allow</w:t>
+      </w:r>
+      <w:r>
+        <w:t>s</w:t>
+      </w:r>
+      <w:r>
+        <w:t xml:space="preserve"> us to make measurements of both the disturbed galactic disks and the tidal features.</w:t>
+      </w:r>
+      <w:r>
+        <w:t xml:space="preserve"> This </w:t>
+      </w:r>
+      <w:r>
+        <w:t>gives us</w:t>
+      </w:r>
+      <w:r>
+        <w:t xml:space="preserve"> direct connections between the galactic disk and the tidal features without making multiple observations. </w:t>
       </w:r>
       <w:r>
         <w:t xml:space="preserve">Figure 1 illustrates </w:t>
@@ -3019,7 +3320,13 @@
       </w:r>
       <w:proofErr w:type="spellEnd"/>
       <w:r>
-        <w:t xml:space="preserve"> is so narrow that only the disk of the interacting system is observed, with the </w:t>
+        <w:t xml:space="preserve"> </w:t>
+      </w:r>
+      <w:r>
+        <w:t xml:space="preserve">only captures the </w:t>
+      </w:r>
+      <w:r>
+        <w:t xml:space="preserve">disk of the interacting system, with the </w:t>
       </w:r>
       <w:r>
         <w:t>Ha</w:t>
@@ -3034,21 +3341,7 @@
         <w:rPr>
           <w:rFonts w:cstheme="minorHAnsi"/>
         </w:rPr>
-        <w:t xml:space="preserve">map only revealing a rotating disk with limited resolution. The </w:t>
-      </w:r>
-      <w:proofErr w:type="gramStart"/>
-      <w:r>
-        <w:rPr>
-          <w:rFonts w:cstheme="minorHAnsi"/>
-        </w:rPr>
-        <w:t>right hand</w:t>
-      </w:r>
-      <w:proofErr w:type="gramEnd"/>
-      <w:r>
-        <w:rPr>
-          <w:rFonts w:cstheme="minorHAnsi"/>
-        </w:rPr>
-        <w:t xml:space="preserve"> panel shows the full </w:t>
+        <w:t xml:space="preserve">map only revealing a rotating disk with limited resolution. The right panel shows the full </w:t>
       </w:r>
       <w:proofErr w:type="spellStart"/>
       <w:r>
@@ -3080,7 +3373,19 @@
         <w:rPr>
           <w:rFonts w:cstheme="minorHAnsi"/>
         </w:rPr>
-        <w:t>: achieving complete coverage of the galactic disks and tidal features</w:t>
+        <w:t xml:space="preserve">: </w:t>
+      </w:r>
+      <w:r>
+        <w:rPr>
+          <w:rFonts w:cstheme="minorHAnsi"/>
+        </w:rPr>
+        <w:t>providing</w:t>
+      </w:r>
+      <w:r>
+        <w:rPr>
+          <w:rFonts w:cstheme="minorHAnsi"/>
+        </w:rPr>
+        <w:t xml:space="preserve"> complete coverage of the galactic disks and tidal features</w:t>
       </w:r>
       <w:r>
         <w:rPr>
@@ -3177,7 +3482,19 @@
         <w:rPr>
           <w:rFonts w:cstheme="minorHAnsi"/>
         </w:rPr>
-        <w:t xml:space="preserve">. This will be more than sufficient to measure the gas kinematics within the galaxy, as well as to localize the star forming regions within it (e.g. </w:t>
+        <w:t xml:space="preserve">. This will be more than sufficient to measure the gas kinematics within the galaxy, </w:t>
+      </w:r>
+      <w:r>
+        <w:rPr>
+          <w:rFonts w:cstheme="minorHAnsi"/>
+        </w:rPr>
+        <w:t>and</w:t>
+      </w:r>
+      <w:r>
+        <w:rPr>
+          <w:rFonts w:cstheme="minorHAnsi"/>
+        </w:rPr>
+        <w:t xml:space="preserve"> to localize the star forming regions within it (e.g. </w:t>
       </w:r>
       <w:hyperlink r:id="rId15" w:history="1">
         <w:r>
@@ -3202,23 +3519,7 @@
             <w:rFonts w:cstheme="minorHAnsi"/>
             <w:u w:val="none"/>
           </w:rPr>
-          <w:t xml:space="preserve">Spindler </w:t>
-        </w:r>
-        <w:r>
-          <w:rPr>
-            <w:rStyle w:val="Hyperlink"/>
-            <w:rFonts w:cstheme="minorHAnsi"/>
-            <w:u w:val="none"/>
-          </w:rPr>
-          <w:t>e</w:t>
-        </w:r>
-        <w:r>
-          <w:rPr>
-            <w:rStyle w:val="Hyperlink"/>
-            <w:rFonts w:cstheme="minorHAnsi"/>
-            <w:u w:val="none"/>
-          </w:rPr>
-          <w:t>t al. 2018</w:t>
+          <w:t>Spindler et al. 2018</w:t>
         </w:r>
       </w:hyperlink>
       <w:r>
@@ -3260,23 +3561,7 @@
             <w:rFonts w:cstheme="minorHAnsi"/>
             <w:u w:val="none"/>
           </w:rPr>
-          <w:t xml:space="preserve">Sánchez </w:t>
-        </w:r>
-        <w:r>
-          <w:rPr>
-            <w:rStyle w:val="Hyperlink"/>
-            <w:rFonts w:cstheme="minorHAnsi"/>
-            <w:u w:val="none"/>
-          </w:rPr>
-          <w:t>e</w:t>
-        </w:r>
-        <w:r>
-          <w:rPr>
-            <w:rStyle w:val="Hyperlink"/>
-            <w:rFonts w:cstheme="minorHAnsi"/>
-            <w:u w:val="none"/>
-          </w:rPr>
-          <w:t>t al. 2012</w:t>
+          <w:t>Sánchez et al. 2012</w:t>
         </w:r>
       </w:hyperlink>
       <w:r>
@@ -3292,23 +3577,7 @@
             <w:rFonts w:cstheme="minorHAnsi"/>
             <w:u w:val="none"/>
           </w:rPr>
-          <w:t>Fogarty e</w:t>
-        </w:r>
-        <w:r>
-          <w:rPr>
-            <w:rStyle w:val="Hyperlink"/>
-            <w:rFonts w:cstheme="minorHAnsi"/>
-            <w:u w:val="none"/>
-          </w:rPr>
-          <w:t>t</w:t>
-        </w:r>
-        <w:r>
-          <w:rPr>
-            <w:rStyle w:val="Hyperlink"/>
-            <w:rFonts w:cstheme="minorHAnsi"/>
-            <w:u w:val="none"/>
-          </w:rPr>
-          <w:t xml:space="preserve"> al. 2014</w:t>
+          <w:t>Fogarty et al. 2014</w:t>
         </w:r>
       </w:hyperlink>
       <w:r>
@@ -3338,7 +3607,19 @@
         <w:rPr>
           <w:rFonts w:cstheme="minorHAnsi"/>
         </w:rPr>
-        <w:t xml:space="preserve">To measure the internal kinematics of each galaxy, we propose to use the </w:t>
+        <w:t xml:space="preserve">To measure the internal kinematics of each galaxy, we </w:t>
+      </w:r>
+      <w:r>
+        <w:rPr>
+          <w:rFonts w:cstheme="minorHAnsi"/>
+        </w:rPr>
+        <w:t>will use the</w:t>
+      </w:r>
+      <w:r>
+        <w:rPr>
+          <w:rFonts w:cstheme="minorHAnsi"/>
+        </w:rPr>
+        <w:t xml:space="preserve"> </w:t>
       </w:r>
       <w:proofErr w:type="gramStart"/>
       <w:r>
@@ -3376,7 +3657,19 @@
         <w:rPr>
           <w:rFonts w:cstheme="minorHAnsi"/>
         </w:rPr>
-        <w:t xml:space="preserve"> emission. The wavelength range observable by this arm covers the potential range of emission from our proposed systems (6623</w:t>
+        <w:t xml:space="preserve"> emission. The wavelength range observable by this arm covers the potential range of emission </w:t>
+      </w:r>
+      <w:r>
+        <w:rPr>
+          <w:rFonts w:cstheme="minorHAnsi"/>
+        </w:rPr>
+        <w:t>of our targets</w:t>
+      </w:r>
+      <w:r>
+        <w:rPr>
+          <w:rFonts w:cstheme="minorHAnsi"/>
+        </w:rPr>
+        <w:t xml:space="preserve"> (6623</w:t>
       </w:r>
       <w:r>
         <w:rPr>
@@ -3418,102 +3711,106 @@
         <w:rPr>
           <w:rFonts w:cstheme="minorHAnsi"/>
         </w:rPr>
-        <w:t xml:space="preserve">). Upon correcting for the </w:t>
+        <w:t>).</w:t>
+      </w:r>
+      <w:r>
+        <w:rPr>
+          <w:rFonts w:cstheme="minorHAnsi"/>
+        </w:rPr>
+        <w:t xml:space="preserve"> W</w:t>
+      </w:r>
+      <w:r>
+        <w:rPr>
+          <w:rFonts w:cstheme="minorHAnsi"/>
+        </w:rPr>
+        <w:t>e will use the penalized pixel-fitting method spectra fitting code (</w:t>
+      </w:r>
+      <w:proofErr w:type="spellStart"/>
+      <w:r>
+        <w:rPr>
+          <w:rFonts w:cstheme="minorHAnsi"/>
+        </w:rPr>
+        <w:fldChar w:fldCharType="begin"/>
+      </w:r>
+      <w:r>
+        <w:rPr>
+          <w:rFonts w:cstheme="minorHAnsi"/>
+        </w:rPr>
+        <w:instrText xml:space="preserve"> HYPERLINK "https://ui.adsabs.harvard.edu/abs/2004PASP..116..138C/abstract" </w:instrText>
+      </w:r>
+      <w:r>
+        <w:rPr>
+          <w:rFonts w:cstheme="minorHAnsi"/>
+        </w:rPr>
+        <w:fldChar w:fldCharType="separate"/>
+      </w:r>
+      <w:r>
+        <w:rPr>
+          <w:rStyle w:val="Hyperlink"/>
+          <w:rFonts w:cstheme="minorHAnsi"/>
+          <w:u w:val="none"/>
+        </w:rPr>
+        <w:t>Cappellari</w:t>
+      </w:r>
+      <w:proofErr w:type="spellEnd"/>
+      <w:r>
+        <w:rPr>
+          <w:rStyle w:val="Hyperlink"/>
+          <w:rFonts w:cstheme="minorHAnsi"/>
+          <w:u w:val="none"/>
+        </w:rPr>
+        <w:t xml:space="preserve"> &amp; </w:t>
+      </w:r>
+      <w:proofErr w:type="spellStart"/>
+      <w:r>
+        <w:rPr>
+          <w:rStyle w:val="Hyperlink"/>
+          <w:rFonts w:cstheme="minorHAnsi"/>
+          <w:u w:val="none"/>
+        </w:rPr>
+        <w:t>Emsellum</w:t>
+      </w:r>
+      <w:proofErr w:type="spellEnd"/>
+      <w:r>
+        <w:rPr>
+          <w:rStyle w:val="Hyperlink"/>
+          <w:rFonts w:cstheme="minorHAnsi"/>
+          <w:u w:val="none"/>
+        </w:rPr>
+        <w:t xml:space="preserve"> 2004</w:t>
+      </w:r>
+      <w:r>
+        <w:rPr>
+          <w:rFonts w:cstheme="minorHAnsi"/>
+        </w:rPr>
+        <w:fldChar w:fldCharType="end"/>
+      </w:r>
+      <w:r>
+        <w:rPr>
+          <w:rFonts w:cstheme="minorHAnsi"/>
+        </w:rPr>
+        <w:t xml:space="preserve">) to derive the velocities of the gas in each </w:t>
+      </w:r>
+      <w:proofErr w:type="spellStart"/>
+      <w:r>
+        <w:rPr>
+          <w:rFonts w:cstheme="minorHAnsi"/>
+        </w:rPr>
+        <w:t>fibre</w:t>
+      </w:r>
+      <w:proofErr w:type="spellEnd"/>
+      <w:r>
+        <w:rPr>
+          <w:rFonts w:cstheme="minorHAnsi"/>
+        </w:rPr>
+        <w:t xml:space="preserve"> by </w:t>
       </w:r>
       <w:r>
         <w:rPr>
           <w:rFonts w:cstheme="minorHAnsi"/>
         </w:rPr>
         <w:lastRenderedPageBreak/>
-        <w:t>redshift of the galaxy, we will use the penalized pixel-fitting method spectra fitting code (</w:t>
-      </w:r>
-      <w:proofErr w:type="spellStart"/>
-      <w:r>
-        <w:rPr>
-          <w:rFonts w:cstheme="minorHAnsi"/>
-        </w:rPr>
-        <w:fldChar w:fldCharType="begin"/>
-      </w:r>
-      <w:r>
-        <w:rPr>
-          <w:rFonts w:cstheme="minorHAnsi"/>
-        </w:rPr>
-        <w:instrText xml:space="preserve"> HYPERLINK "https://ui.adsabs.harvard.edu/abs/2004PASP..116..138C/abstract" </w:instrText>
-      </w:r>
-      <w:r>
-        <w:rPr>
-          <w:rFonts w:cstheme="minorHAnsi"/>
-        </w:rPr>
-        <w:fldChar w:fldCharType="separate"/>
-      </w:r>
-      <w:r>
-        <w:rPr>
-          <w:rStyle w:val="Hyperlink"/>
-          <w:rFonts w:cstheme="minorHAnsi"/>
-          <w:u w:val="none"/>
-        </w:rPr>
-        <w:t>Cappellari</w:t>
-      </w:r>
-      <w:proofErr w:type="spellEnd"/>
-      <w:r>
-        <w:rPr>
-          <w:rStyle w:val="Hyperlink"/>
-          <w:rFonts w:cstheme="minorHAnsi"/>
-          <w:u w:val="none"/>
-        </w:rPr>
-        <w:t xml:space="preserve"> &amp; </w:t>
-      </w:r>
-      <w:proofErr w:type="spellStart"/>
-      <w:r>
-        <w:rPr>
-          <w:rStyle w:val="Hyperlink"/>
-          <w:rFonts w:cstheme="minorHAnsi"/>
-          <w:u w:val="none"/>
-        </w:rPr>
-        <w:t>Emsellu</w:t>
-      </w:r>
-      <w:r>
-        <w:rPr>
-          <w:rStyle w:val="Hyperlink"/>
-          <w:rFonts w:cstheme="minorHAnsi"/>
-          <w:u w:val="none"/>
-        </w:rPr>
-        <w:t>m</w:t>
-      </w:r>
-      <w:proofErr w:type="spellEnd"/>
-      <w:r>
-        <w:rPr>
-          <w:rStyle w:val="Hyperlink"/>
-          <w:rFonts w:cstheme="minorHAnsi"/>
-          <w:u w:val="none"/>
-        </w:rPr>
-        <w:t xml:space="preserve"> 2004</w:t>
-      </w:r>
-      <w:r>
-        <w:rPr>
-          <w:rFonts w:cstheme="minorHAnsi"/>
-        </w:rPr>
-        <w:fldChar w:fldCharType="end"/>
-      </w:r>
-      <w:r>
-        <w:rPr>
-          <w:rFonts w:cstheme="minorHAnsi"/>
-        </w:rPr>
-        <w:t xml:space="preserve">) to derive the velocities of the gas in each </w:t>
-      </w:r>
-      <w:proofErr w:type="spellStart"/>
-      <w:r>
-        <w:rPr>
-          <w:rFonts w:cstheme="minorHAnsi"/>
-        </w:rPr>
-        <w:t>fibre</w:t>
-      </w:r>
-      <w:proofErr w:type="spellEnd"/>
-      <w:r>
-        <w:rPr>
-          <w:rFonts w:cstheme="minorHAnsi"/>
-        </w:rPr>
-        <w:t xml:space="preserve"> by comparing to spectral energy distribution templates. Thus, we require our emission lines to be well resolved. This puts a lower limit of a S/N of 10 to ensure this. The</w:t>
+        <w:t>comparing to spectral energy distribution templates. Thus, we require our emission lines to be well resolved. This puts a lower limit of a S/N of 10 to ensure this. The</w:t>
       </w:r>
       <w:r>
         <w:rPr>
@@ -3579,13 +3876,134 @@
         <w:rPr>
           <w:rFonts w:cstheme="minorHAnsi"/>
         </w:rPr>
-        <w:t xml:space="preserve">, translating to a velocity resolution of </w:t>
-      </w:r>
-      <w:r>
-        <w:rPr>
-          <w:rFonts w:cstheme="minorHAnsi"/>
-        </w:rPr>
-        <w:t>69.1</w:t>
+        <w:t>,</w:t>
+      </w:r>
+      <w:r>
+        <w:rPr>
+          <w:rFonts w:cstheme="minorHAnsi"/>
+        </w:rPr>
+        <w:t xml:space="preserve"> </w:t>
+      </w:r>
+      <w:r>
+        <w:rPr>
+          <w:rFonts w:cstheme="minorHAnsi"/>
+        </w:rPr>
+        <w:t>from experience</w:t>
+      </w:r>
+      <w:r>
+        <w:rPr>
+          <w:rFonts w:cstheme="minorHAnsi"/>
+        </w:rPr>
+        <w:t xml:space="preserve"> </w:t>
+      </w:r>
+      <w:r>
+        <w:rPr>
+          <w:rFonts w:cstheme="minorHAnsi"/>
+        </w:rPr>
+        <w:t>the authors</w:t>
+      </w:r>
+      <w:r>
+        <w:rPr>
+          <w:rFonts w:cstheme="minorHAnsi"/>
+        </w:rPr>
+        <w:t xml:space="preserve"> can</w:t>
+      </w:r>
+      <w:r>
+        <w:rPr>
+          <w:rFonts w:cstheme="minorHAnsi"/>
+        </w:rPr>
+        <w:t xml:space="preserve"> identify the </w:t>
+      </w:r>
+      <w:r>
+        <w:rPr>
+          <w:rFonts w:cstheme="minorHAnsi"/>
+        </w:rPr>
+        <w:t xml:space="preserve">emission </w:t>
+      </w:r>
+      <w:r>
+        <w:rPr>
+          <w:rFonts w:cstheme="minorHAnsi"/>
+        </w:rPr>
+        <w:t>centroid</w:t>
+      </w:r>
+      <w:r>
+        <w:rPr>
+          <w:rFonts w:cstheme="minorHAnsi"/>
+        </w:rPr>
+        <w:t xml:space="preserve"> to 1/10</w:t>
+      </w:r>
+      <w:r>
+        <w:rPr>
+          <w:rFonts w:cstheme="minorHAnsi"/>
+          <w:vertAlign w:val="superscript"/>
+        </w:rPr>
+        <w:t>th</w:t>
+      </w:r>
+      <w:r>
+        <w:rPr>
+          <w:rFonts w:cstheme="minorHAnsi"/>
+        </w:rPr>
+        <w:t xml:space="preserve"> of </w:t>
+      </w:r>
+      <w:r>
+        <w:rPr>
+          <w:rFonts w:cstheme="minorHAnsi"/>
+        </w:rPr>
+        <w:t xml:space="preserve">a </w:t>
+      </w:r>
+      <w:r>
+        <w:rPr>
+          <w:rFonts w:cstheme="minorHAnsi"/>
+        </w:rPr>
+        <w:t>pixel</w:t>
+      </w:r>
+      <w:r>
+        <w:rPr>
+          <w:rFonts w:cstheme="minorHAnsi"/>
+        </w:rPr>
+        <w:t xml:space="preserve"> corresponding</w:t>
+      </w:r>
+      <w:r>
+        <w:rPr>
+          <w:rFonts w:cstheme="minorHAnsi"/>
+        </w:rPr>
+        <w:t xml:space="preserve"> t</w:t>
+      </w:r>
+      <w:r>
+        <w:rPr>
+          <w:rFonts w:cstheme="minorHAnsi"/>
+        </w:rPr>
+        <w:t>o</w:t>
+      </w:r>
+      <w:r>
+        <w:rPr>
+          <w:rFonts w:cstheme="minorHAnsi"/>
+        </w:rPr>
+        <w:t xml:space="preserve"> a</w:t>
+      </w:r>
+      <w:r>
+        <w:rPr>
+          <w:rFonts w:cstheme="minorHAnsi"/>
+        </w:rPr>
+        <w:t xml:space="preserve"> velocity resolution of </w:t>
+      </w:r>
+      <w:r>
+        <w:rPr>
+          <w:rFonts w:cstheme="minorHAnsi"/>
+        </w:rPr>
+        <w:t>6</w:t>
+      </w:r>
+      <w:r>
+        <w:rPr>
+          <w:rFonts w:cstheme="minorHAnsi"/>
+        </w:rPr>
+        <w:t>.</w:t>
+      </w:r>
+      <w:r>
+        <w:rPr>
+          <w:rFonts w:cstheme="minorHAnsi"/>
+        </w:rPr>
+        <w:t>91</w:t>
       </w:r>
       <w:r>
         <w:rPr>
@@ -3604,6 +4022,18 @@
           <w:rFonts w:cstheme="minorHAnsi"/>
         </w:rPr>
         <w:t>e expect the bulk motions within these galaxies to be in the range of hundreds of km/s</w:t>
+      </w:r>
+      <w:r>
+        <w:rPr>
+          <w:rFonts w:cstheme="minorHAnsi"/>
+        </w:rPr>
+        <w:t xml:space="preserve"> -</w:t>
+      </w:r>
+      <w:r>
+        <w:rPr>
+          <w:rFonts w:cstheme="minorHAnsi"/>
+        </w:rPr>
+        <w:t xml:space="preserve"> at least an order of magnitude above our potential errors</w:t>
       </w:r>
       <w:r>
         <w:rPr>
@@ -3632,19 +4062,31 @@
         <w:rPr>
           <w:rFonts w:cstheme="minorHAnsi"/>
         </w:rPr>
-        <w:t xml:space="preserve">We will also use the measure of </w:t>
-      </w:r>
-      <w:r>
-        <w:rPr>
-          <w:rFonts w:cstheme="minorHAnsi"/>
-        </w:rPr>
         <w:t>Ha</w:t>
       </w:r>
       <w:r>
         <w:rPr>
           <w:rFonts w:cstheme="minorHAnsi"/>
         </w:rPr>
-        <w:t xml:space="preserve"> as a proxy for measuring the star formation rate across the entire galaxy. </w:t>
+        <w:t xml:space="preserve"> will also act</w:t>
+      </w:r>
+      <w:r>
+        <w:rPr>
+          <w:rFonts w:cstheme="minorHAnsi"/>
+        </w:rPr>
+        <w:t xml:space="preserve"> as a</w:t>
+      </w:r>
+      <w:r>
+        <w:rPr>
+          <w:rFonts w:cstheme="minorHAnsi"/>
+        </w:rPr>
+        <w:t xml:space="preserve">n indicator </w:t>
+      </w:r>
+      <w:r>
+        <w:rPr>
+          <w:rFonts w:cstheme="minorHAnsi"/>
+        </w:rPr>
+        <w:t xml:space="preserve">for measuring the star formation rate across the entire galaxy. </w:t>
       </w:r>
       <w:r>
         <w:rPr>
@@ -3656,83 +4098,69 @@
         <w:rPr>
           <w:rFonts w:cstheme="minorHAnsi"/>
         </w:rPr>
-        <w:t xml:space="preserve"> ionization is primarily caused by high mass OB type stars which dominate the light emitted in young stellar populations. These stars only exist for approximately 10 </w:t>
-      </w:r>
-      <w:proofErr w:type="spellStart"/>
+        <w:t xml:space="preserve"> ionization is primarily caused by high mass OB type stars which dominate the light emitted in young stellar populations. These stars only exist for approximately 10 million years, and therefore, their existence and ionization</w:t>
+      </w:r>
+      <w:r>
+        <w:rPr>
+          <w:rFonts w:cstheme="minorHAnsi"/>
+        </w:rPr>
+        <w:t xml:space="preserve"> imply </w:t>
+      </w:r>
+      <w:r>
+        <w:rPr>
+          <w:rFonts w:cstheme="minorHAnsi"/>
+        </w:rPr>
+        <w:t>recent star forming activity. However,</w:t>
+      </w:r>
+      <w:r>
+        <w:rPr>
+          <w:rFonts w:cstheme="minorHAnsi"/>
+        </w:rPr>
+        <w:t xml:space="preserve"> using only Ha has its limitations</w:t>
+      </w:r>
+      <w:r>
+        <w:rPr>
+          <w:rFonts w:cstheme="minorHAnsi"/>
+        </w:rPr>
+        <w:t xml:space="preserve">. First, such emission is readily absorbed by the interstellar medium, and therefore we must make corrections to our observations using </w:t>
+      </w:r>
+      <w:r>
+        <w:rPr>
+          <w:rFonts w:cstheme="minorHAnsi"/>
+        </w:rPr>
+        <w:t>Hb</w:t>
+      </w:r>
+      <w:r>
+        <w:rPr>
+          <w:rFonts w:cstheme="minorHAnsi"/>
+        </w:rPr>
+        <w:t xml:space="preserve"> emission. Second, </w:t>
+      </w:r>
+      <w:r>
+        <w:rPr>
+          <w:rFonts w:cstheme="minorHAnsi"/>
+        </w:rPr>
+        <w:t>Ha</w:t>
+      </w:r>
+      <w:r>
+        <w:rPr>
+          <w:rFonts w:cstheme="minorHAnsi"/>
+        </w:rPr>
+        <w:t xml:space="preserve"> ionization is not purely from star formation, but also nuclear activity and internal shocks. It is likely that many of our targets host an </w:t>
+      </w:r>
       <w:proofErr w:type="gramStart"/>
       <w:r>
         <w:rPr>
           <w:rFonts w:cstheme="minorHAnsi"/>
         </w:rPr>
-        <w:t>millions</w:t>
-      </w:r>
-      <w:proofErr w:type="spellEnd"/>
+        <w:t>active galactic nuclei</w:t>
+      </w:r>
       <w:proofErr w:type="gramEnd"/>
       <w:r>
         <w:rPr>
           <w:rFonts w:cstheme="minorHAnsi"/>
         </w:rPr>
-        <w:t xml:space="preserve"> years, and therefore, their existence and ionization</w:t>
-      </w:r>
-      <w:r>
-        <w:rPr>
-          <w:rFonts w:cstheme="minorHAnsi"/>
-        </w:rPr>
-        <w:t xml:space="preserve"> imply </w:t>
-      </w:r>
-      <w:r>
-        <w:rPr>
-          <w:rFonts w:cstheme="minorHAnsi"/>
-        </w:rPr>
-        <w:t xml:space="preserve">recent star forming activity. However, there are two important issues with using </w:t>
-      </w:r>
-      <w:r>
-        <w:rPr>
-          <w:rFonts w:cstheme="minorHAnsi"/>
-        </w:rPr>
-        <w:t>Ha</w:t>
-      </w:r>
-      <w:r>
-        <w:rPr>
-          <w:rFonts w:cstheme="minorHAnsi"/>
-        </w:rPr>
-        <w:t xml:space="preserve"> as our primary signature for star formation. First, such emission is readily absorbed by the interstellar medium, and therefore we must make corrections to our observations using </w:t>
-      </w:r>
-      <w:r>
-        <w:rPr>
-          <w:rFonts w:cstheme="minorHAnsi"/>
-        </w:rPr>
-        <w:t>Hb</w:t>
-      </w:r>
-      <w:r>
-        <w:rPr>
-          <w:rFonts w:cstheme="minorHAnsi"/>
-        </w:rPr>
-        <w:t xml:space="preserve"> emission. Second, </w:t>
-      </w:r>
-      <w:r>
-        <w:rPr>
-          <w:rFonts w:cstheme="minorHAnsi"/>
-        </w:rPr>
-        <w:t>Ha</w:t>
-      </w:r>
-      <w:r>
-        <w:rPr>
-          <w:rFonts w:cstheme="minorHAnsi"/>
-        </w:rPr>
-        <w:t xml:space="preserve"> ionization is not purely from star formation, but can also be from nuclear activity and internal shocks. It is likely that many of our targets host an active galactic nuclei (AGN) and would therefore contaminate our measurements of star formation from </w:t>
-      </w:r>
-      <w:r>
-        <w:rPr>
-          <w:rFonts w:cstheme="minorHAnsi"/>
-        </w:rPr>
-        <w:t>Ha</w:t>
-      </w:r>
-      <w:r>
-        <w:rPr>
-          <w:rFonts w:cstheme="minorHAnsi"/>
-        </w:rPr>
-        <w:t>. We will remedy this potential contamination by using the blue arm of the LIFU.</w:t>
+        <w:t xml:space="preserve"> and would therefore contaminate our measurements of star formation.</w:t>
       </w:r>
     </w:p>
     <w:p>
@@ -3910,6 +4338,12 @@
         </w:rPr>
         <w:t>.</w:t>
       </w:r>
+      <w:r>
+        <w:rPr>
+          <w:rFonts w:cstheme="minorHAnsi"/>
+        </w:rPr>
+        <w:t xml:space="preserve"> These ranges that are not covered by the red arm, are readily covered by the blue arm.</w:t>
+      </w:r>
     </w:p>
     <w:p>
       <w:pPr>
@@ -3931,7 +4365,19 @@
         <w:rPr>
           <w:rFonts w:cstheme="minorHAnsi"/>
         </w:rPr>
-        <w:t>For those regions which are not purely star forming, we will use the 4000</w:t>
+        <w:t xml:space="preserve">For those regions which are </w:t>
+      </w:r>
+      <w:r>
+        <w:rPr>
+          <w:rFonts w:cstheme="minorHAnsi"/>
+        </w:rPr>
+        <w:t>contaminated</w:t>
+      </w:r>
+      <w:r>
+        <w:rPr>
+          <w:rFonts w:cstheme="minorHAnsi"/>
+        </w:rPr>
+        <w:t>, we will use the 4000</w:t>
       </w:r>
       <w:r>
         <w:rPr>
@@ -3993,23 +4439,7 @@
             <w:rFonts w:cstheme="minorHAnsi"/>
             <w:u w:val="none"/>
           </w:rPr>
-          <w:t>Brinc</w:t>
-        </w:r>
-        <w:r>
-          <w:rPr>
-            <w:rStyle w:val="Hyperlink"/>
-            <w:rFonts w:cstheme="minorHAnsi"/>
-            <w:u w:val="none"/>
-          </w:rPr>
-          <w:t>h</w:t>
-        </w:r>
-        <w:r>
-          <w:rPr>
-            <w:rStyle w:val="Hyperlink"/>
-            <w:rFonts w:cstheme="minorHAnsi"/>
-            <w:u w:val="none"/>
-          </w:rPr>
-          <w:t>mann</w:t>
+          <w:t>Brinchmann</w:t>
         </w:r>
         <w:proofErr w:type="spellEnd"/>
         <w:r>
@@ -4025,7 +4455,19 @@
         <w:rPr>
           <w:rFonts w:cstheme="minorHAnsi"/>
         </w:rPr>
-        <w:t>) to measure the star formation rate of the region. This parameter is the ratio of flux before the break to after the break. It is well used, and has a tight relation with the specific star formation rate of a region (</w:t>
+        <w:t>) to measure the star formation rate of the region. This parameter is the ratio of flux before the break to after the break. It is well used, and has a tight relation with the specific star formation rate</w:t>
+      </w:r>
+      <w:r>
+        <w:rPr>
+          <w:rFonts w:cstheme="minorHAnsi"/>
+        </w:rPr>
+        <w:t xml:space="preserve"> </w:t>
+      </w:r>
+      <w:r>
+        <w:rPr>
+          <w:rFonts w:cstheme="minorHAnsi"/>
+        </w:rPr>
+        <w:t>(</w:t>
       </w:r>
       <w:hyperlink r:id="rId20" w:history="1">
         <w:r>
@@ -4043,26 +4485,6 @@
         </w:rPr>
         <w:t>).</w:t>
       </w:r>
-      <w:r>
-        <w:rPr>
-          <w:rFonts w:cstheme="minorHAnsi"/>
-        </w:rPr>
-        <w:t xml:space="preserve"> This is covered by the blue arm of the </w:t>
-      </w:r>
-      <w:proofErr w:type="gramStart"/>
-      <w:r>
-        <w:rPr>
-          <w:rFonts w:cstheme="minorHAnsi"/>
-        </w:rPr>
-        <w:t>low resolution</w:t>
-      </w:r>
-      <w:proofErr w:type="gramEnd"/>
-      <w:r>
-        <w:rPr>
-          <w:rFonts w:cstheme="minorHAnsi"/>
-        </w:rPr>
-        <w:t xml:space="preserve"> mode.</w:t>
-      </w:r>
     </w:p>
     <w:p>
       <w:pPr>
@@ -4084,7 +4506,73 @@
         <w:rPr>
           <w:rFonts w:cstheme="minorHAnsi"/>
         </w:rPr>
-        <w:t xml:space="preserve">As stated previously, to measure the velocity field within each galaxy and the localized star formation, we need well resolved spectral lines with a high S/N. Due to the wide range of wavelengths we require to observe to account for AGN contamination, we must use the </w:t>
+        <w:t xml:space="preserve">For our purposes, </w:t>
+      </w:r>
+      <w:r>
+        <w:rPr>
+          <w:rFonts w:cstheme="minorHAnsi"/>
+        </w:rPr>
+        <w:t xml:space="preserve">we need well resolved spectral lines with a </w:t>
+      </w:r>
+      <w:r>
+        <w:rPr>
+          <w:rFonts w:cstheme="minorHAnsi"/>
+        </w:rPr>
+        <w:t>minimum</w:t>
+      </w:r>
+      <w:r>
+        <w:rPr>
+          <w:rFonts w:cstheme="minorHAnsi"/>
+        </w:rPr>
+        <w:t xml:space="preserve"> S/N</w:t>
+      </w:r>
+      <w:r>
+        <w:rPr>
+          <w:rFonts w:cstheme="minorHAnsi"/>
+        </w:rPr>
+        <w:t>/Ang=10</w:t>
+      </w:r>
+      <w:r>
+        <w:rPr>
+          <w:rFonts w:cstheme="minorHAnsi"/>
+        </w:rPr>
+        <w:t xml:space="preserve">. Due to the wide range of wavelengths we </w:t>
+      </w:r>
+      <w:r>
+        <w:rPr>
+          <w:rFonts w:cstheme="minorHAnsi"/>
+        </w:rPr>
+        <w:t>must</w:t>
+      </w:r>
+      <w:r>
+        <w:rPr>
+          <w:rFonts w:cstheme="minorHAnsi"/>
+        </w:rPr>
+        <w:t xml:space="preserve"> to </w:t>
+      </w:r>
+      <w:r>
+        <w:rPr>
+          <w:rFonts w:cstheme="minorHAnsi"/>
+        </w:rPr>
+        <w:t>observe</w:t>
+      </w:r>
+      <w:r>
+        <w:rPr>
+          <w:rFonts w:cstheme="minorHAnsi"/>
+        </w:rPr>
+        <w:t>, we</w:t>
+      </w:r>
+      <w:r>
+        <w:rPr>
+          <w:rFonts w:cstheme="minorHAnsi"/>
+        </w:rPr>
+        <w:t xml:space="preserve"> will</w:t>
+      </w:r>
+      <w:r>
+        <w:rPr>
+          <w:rFonts w:cstheme="minorHAnsi"/>
+        </w:rPr>
+        <w:t xml:space="preserve"> use the </w:t>
       </w:r>
       <w:proofErr w:type="gramStart"/>
       <w:r>
@@ -4098,7 +4586,19 @@
         <w:rPr>
           <w:rFonts w:cstheme="minorHAnsi"/>
         </w:rPr>
-        <w:t xml:space="preserve"> version of the LIFU. With the assumption of a seeing of 1.2</w:t>
+        <w:t xml:space="preserve"> </w:t>
+      </w:r>
+      <w:r>
+        <w:rPr>
+          <w:rFonts w:cstheme="minorHAnsi"/>
+        </w:rPr>
+        <w:t>mode</w:t>
+      </w:r>
+      <w:r>
+        <w:rPr>
+          <w:rFonts w:cstheme="minorHAnsi"/>
+        </w:rPr>
+        <w:t xml:space="preserve"> of the LIFU. With the assumption of a seeing of 1.2</w:t>
       </w:r>
       <w:r>
         <w:rPr>
@@ -4110,7 +4610,85 @@
         <w:rPr>
           <w:rFonts w:cstheme="minorHAnsi"/>
         </w:rPr>
-        <w:t xml:space="preserve"> and a sky brightness of 21 (dark) in the V band, we will require an exposure of 5400s per target for a S/N of 10 at 23 mags / arcsec</w:t>
+        <w:t xml:space="preserve"> and a sky brightness of 21</w:t>
+      </w:r>
+      <w:r>
+        <w:rPr>
+          <w:rFonts w:cstheme="minorHAnsi"/>
+        </w:rPr>
+        <w:t>.4</w:t>
+      </w:r>
+      <w:r>
+        <w:rPr>
+          <w:rFonts w:cstheme="minorHAnsi"/>
+        </w:rPr>
+        <w:t xml:space="preserve"> (dark) in the V band, we will require an exposure of</w:t>
+      </w:r>
+      <w:r>
+        <w:rPr>
+          <w:rFonts w:cstheme="minorHAnsi"/>
+        </w:rPr>
+        <w:t xml:space="preserve"> approximately</w:t>
+      </w:r>
+      <w:r>
+        <w:rPr>
+          <w:rFonts w:cstheme="minorHAnsi"/>
+        </w:rPr>
+        <w:t xml:space="preserve"> </w:t>
+      </w:r>
+      <w:r>
+        <w:rPr>
+          <w:rFonts w:cstheme="minorHAnsi"/>
+        </w:rPr>
+        <w:t>54</w:t>
+      </w:r>
+      <w:r>
+        <w:rPr>
+          <w:rFonts w:cstheme="minorHAnsi"/>
+        </w:rPr>
+        <w:t>00s per target for a S/N</w:t>
+      </w:r>
+      <w:r>
+        <w:rPr>
+          <w:rFonts w:cstheme="minorHAnsi"/>
+        </w:rPr>
+        <w:t>/pix</w:t>
+      </w:r>
+      <w:r>
+        <w:rPr>
+          <w:rFonts w:cstheme="minorHAnsi"/>
+        </w:rPr>
+        <w:t xml:space="preserve"> =</w:t>
+      </w:r>
+      <w:r>
+        <w:rPr>
+          <w:rFonts w:cstheme="minorHAnsi"/>
+        </w:rPr>
+        <w:t xml:space="preserve"> 10</w:t>
+      </w:r>
+      <w:r>
+        <w:rPr>
+          <w:rFonts w:cstheme="minorHAnsi"/>
+        </w:rPr>
+        <w:t xml:space="preserve"> and S/N/Ang = 21.61</w:t>
+      </w:r>
+      <w:r>
+        <w:rPr>
+          <w:rFonts w:cstheme="minorHAnsi"/>
+        </w:rPr>
+        <w:t xml:space="preserve"> at 2</w:t>
+      </w:r>
+      <w:r>
+        <w:rPr>
+          <w:rFonts w:cstheme="minorHAnsi"/>
+        </w:rPr>
+        <w:t>2</w:t>
+      </w:r>
+      <w:r>
+        <w:rPr>
+          <w:rFonts w:cstheme="minorHAnsi"/>
+        </w:rPr>
+        <w:t xml:space="preserve"> mags / arcsec</w:t>
       </w:r>
       <w:r>
         <w:rPr>
@@ -4123,19 +4701,13 @@
         <w:rPr>
           <w:rFonts w:cstheme="minorHAnsi"/>
         </w:rPr>
-        <w:t xml:space="preserve">. This calculation used the WEAVE exposure time calculator. Thus, accounting for further overheads, we calculate we can observe </w:t>
-      </w:r>
-      <w:r>
-        <w:rPr>
-          <w:rFonts w:cstheme="minorHAnsi"/>
-        </w:rPr>
-        <w:t>the</w:t>
-      </w:r>
-      <w:r>
-        <w:rPr>
-          <w:rFonts w:cstheme="minorHAnsi"/>
-        </w:rPr>
-        <w:t xml:space="preserve"> 16 targets in 4.5 (rounded up to 5) nights in </w:t>
+        <w:t xml:space="preserve">. This calculation used the WEAVE exposure time calculator. </w:t>
+      </w:r>
+      <w:r>
+        <w:rPr>
+          <w:rFonts w:cstheme="minorHAnsi"/>
+        </w:rPr>
+        <w:t xml:space="preserve">Thus, the on target observing time for the 14 targets would be 2.62 (rounded up to 3) dark nights </w:t>
       </w:r>
       <w:proofErr w:type="spellStart"/>
       <w:r>
@@ -4149,7 +4721,63 @@
         <w:rPr>
           <w:rFonts w:cstheme="minorHAnsi"/>
         </w:rPr>
-        <w:t xml:space="preserve"> 2024.</w:t>
+        <w:t xml:space="preserve"> 2024. If overheads are not included in the calculation, we would estimate that per target would require 8100s total time, requiring 3.94 (rounded to 4) nights of observing.</w:t>
+      </w:r>
+      <w:r>
+        <w:rPr>
+          <w:rFonts w:cstheme="minorHAnsi"/>
+        </w:rPr>
+        <w:t xml:space="preserve"> </w:t>
+      </w:r>
+      <w:r>
+        <w:rPr>
+          <w:rFonts w:cstheme="minorHAnsi"/>
+        </w:rPr>
+        <w:t xml:space="preserve">Assuming </w:t>
+      </w:r>
+      <w:bookmarkStart w:id="2" w:name="_GoBack"/>
+      <w:bookmarkEnd w:id="2"/>
+      <w:r>
+        <w:rPr>
+          <w:rFonts w:cstheme="minorHAnsi"/>
+        </w:rPr>
+        <w:t>Grey time (sky &gt;= 20.8 mag/arcsec2), we find that an acceptable S/N/pix=</w:t>
+      </w:r>
+      <w:r>
+        <w:rPr>
+          <w:rFonts w:cstheme="minorHAnsi"/>
+        </w:rPr>
+        <w:t>17.82</w:t>
+      </w:r>
+      <w:r>
+        <w:rPr>
+          <w:rFonts w:cstheme="minorHAnsi"/>
+        </w:rPr>
+        <w:t xml:space="preserve"> and S/N/Ang=</w:t>
+      </w:r>
+      <w:r>
+        <w:rPr>
+          <w:rFonts w:cstheme="minorHAnsi"/>
+        </w:rPr>
+        <w:t>9.07</w:t>
+      </w:r>
+      <w:r>
+        <w:rPr>
+          <w:rFonts w:cstheme="minorHAnsi"/>
+        </w:rPr>
+        <w:t xml:space="preserve"> </w:t>
+      </w:r>
+      <w:r>
+        <w:rPr>
+          <w:rFonts w:cstheme="minorHAnsi"/>
+        </w:rPr>
+        <w:t>would</w:t>
+      </w:r>
+      <w:r>
+        <w:rPr>
+          <w:rFonts w:cstheme="minorHAnsi"/>
+        </w:rPr>
+        <w:t xml:space="preserve"> be achieved in the same observing time.</w:t>
       </w:r>
     </w:p>
     <w:p>
@@ -4568,7 +5196,13 @@
           <w:rFonts w:cstheme="minorHAnsi"/>
         </w:rPr>
         <w:lastRenderedPageBreak/>
-        <w:t xml:space="preserve">The change in </w:t>
+        <w:t>Example of the improvement in field-of-view</w:t>
+      </w:r>
+      <w:r>
+        <w:rPr>
+          <w:rFonts w:cstheme="minorHAnsi"/>
+        </w:rPr>
+        <w:t xml:space="preserve"> (</w:t>
       </w:r>
       <w:proofErr w:type="spellStart"/>
       <w:r>
@@ -4582,7 +5216,13 @@
         <w:rPr>
           <w:rFonts w:cstheme="minorHAnsi"/>
         </w:rPr>
-        <w:t xml:space="preserve"> from </w:t>
+        <w:t>)</w:t>
+      </w:r>
+      <w:r>
+        <w:rPr>
+          <w:rFonts w:cstheme="minorHAnsi"/>
+        </w:rPr>
+        <w:t xml:space="preserve"> of between </w:t>
       </w:r>
       <w:proofErr w:type="spellStart"/>
       <w:r>
@@ -4596,7 +5236,101 @@
         <w:rPr>
           <w:rFonts w:cstheme="minorHAnsi"/>
         </w:rPr>
-        <w:t xml:space="preserve"> to WEAVE. </w:t>
+        <w:t xml:space="preserve"> and WEAVE when observing the Arp 239 interacting system.</w:t>
+      </w:r>
+      <w:r>
+        <w:rPr>
+          <w:rFonts w:cstheme="minorHAnsi"/>
+        </w:rPr>
+        <w:t xml:space="preserve"> Left panel, top: The </w:t>
+      </w:r>
+      <w:proofErr w:type="spellStart"/>
+      <w:r>
+        <w:rPr>
+          <w:rFonts w:cstheme="minorHAnsi"/>
+        </w:rPr>
+        <w:t>FoV</w:t>
+      </w:r>
+      <w:proofErr w:type="spellEnd"/>
+      <w:r>
+        <w:rPr>
+          <w:rFonts w:cstheme="minorHAnsi"/>
+        </w:rPr>
+        <w:t xml:space="preserve"> of </w:t>
+      </w:r>
+      <w:proofErr w:type="spellStart"/>
+      <w:r>
+        <w:rPr>
+          <w:rFonts w:cstheme="minorHAnsi"/>
+        </w:rPr>
+        <w:t>MaNGA</w:t>
+      </w:r>
+      <w:proofErr w:type="spellEnd"/>
+      <w:r>
+        <w:rPr>
+          <w:rFonts w:cstheme="minorHAnsi"/>
+        </w:rPr>
+        <w:t xml:space="preserve"> on the galactic disk. Left panel, bottom: The Ha map</w:t>
+      </w:r>
+      <w:r>
+        <w:rPr>
+          <w:rFonts w:cstheme="minorHAnsi"/>
+        </w:rPr>
+        <w:t xml:space="preserve"> of the Arp 239 revealing a rotating disk.</w:t>
+      </w:r>
+      <w:r>
+        <w:rPr>
+          <w:rFonts w:cstheme="minorHAnsi"/>
+        </w:rPr>
+        <w:t xml:space="preserve"> </w:t>
+      </w:r>
+      <w:r>
+        <w:rPr>
+          <w:rFonts w:cstheme="minorHAnsi"/>
+        </w:rPr>
+        <w:t xml:space="preserve">With this limited </w:t>
+      </w:r>
+      <w:proofErr w:type="spellStart"/>
+      <w:r>
+        <w:rPr>
+          <w:rFonts w:cstheme="minorHAnsi"/>
+        </w:rPr>
+        <w:t>FoV</w:t>
+      </w:r>
+      <w:proofErr w:type="spellEnd"/>
+      <w:r>
+        <w:rPr>
+          <w:rFonts w:cstheme="minorHAnsi"/>
+        </w:rPr>
+        <w:t xml:space="preserve">, we do not capture any of the tidal features in the observation and lose this crucial information of the system. Right panel: the expected </w:t>
+      </w:r>
+      <w:proofErr w:type="spellStart"/>
+      <w:r>
+        <w:rPr>
+          <w:rFonts w:cstheme="minorHAnsi"/>
+        </w:rPr>
+        <w:t>FoV</w:t>
+      </w:r>
+      <w:proofErr w:type="spellEnd"/>
+      <w:r>
+        <w:rPr>
+          <w:rFonts w:cstheme="minorHAnsi"/>
+        </w:rPr>
+        <w:t xml:space="preserve"> of WEAVE. With the large </w:t>
+      </w:r>
+      <w:proofErr w:type="spellStart"/>
+      <w:r>
+        <w:rPr>
+          <w:rFonts w:cstheme="minorHAnsi"/>
+        </w:rPr>
+        <w:t>FoV</w:t>
+      </w:r>
+      <w:proofErr w:type="spellEnd"/>
+      <w:r>
+        <w:rPr>
+          <w:rFonts w:cstheme="minorHAnsi"/>
+        </w:rPr>
+        <w:t xml:space="preserve"> of the LIFU, we will not just observe the primary galaxy and its tidal features but the entire system in one pointing.</w:t>
       </w:r>
     </w:p>
     <w:p/>

</xml_diff>

<commit_message>
Updated obs table and finished proposal draft.
</commit_message>
<xml_diff>
--- a/proposal/proposal-doc-v2.docx
+++ b/proposal/proposal-doc-v2.docx
@@ -3385,13 +3385,13 @@
         <w:rPr>
           <w:rFonts w:cstheme="minorHAnsi"/>
         </w:rPr>
-        <w:t xml:space="preserve"> complete coverage of the galactic disks and tidal features</w:t>
-      </w:r>
-      <w:r>
-        <w:rPr>
-          <w:rFonts w:cstheme="minorHAnsi"/>
-        </w:rPr>
-        <w:t>.</w:t>
+        <w:t xml:space="preserve"> complete coverage</w:t>
+      </w:r>
+      <w:r>
+        <w:rPr>
+          <w:rFonts w:cstheme="minorHAnsi"/>
+        </w:rPr>
+        <w:t xml:space="preserve"> of the entire system.</w:t>
       </w:r>
     </w:p>
     <w:p>
@@ -3803,14 +3803,14 @@
         <w:rPr>
           <w:rFonts w:cstheme="minorHAnsi"/>
         </w:rPr>
-        <w:t xml:space="preserve"> by </w:t>
+        <w:t xml:space="preserve"> by comparing to spectral energy distribution templates. Thus, we require our emission lines to be well </w:t>
       </w:r>
       <w:r>
         <w:rPr>
           <w:rFonts w:cstheme="minorHAnsi"/>
         </w:rPr>
         <w:lastRenderedPageBreak/>
-        <w:t>comparing to spectral energy distribution templates. Thus, we require our emission lines to be well resolved. This puts a lower limit of a S/N of 10 to ensure this. The</w:t>
+        <w:t>resolved. This puts a lower limit of a S/N of 10 to ensure this. The</w:t>
       </w:r>
       <w:r>
         <w:rPr>
@@ -4146,21 +4146,7 @@
         <w:rPr>
           <w:rFonts w:cstheme="minorHAnsi"/>
         </w:rPr>
-        <w:t xml:space="preserve"> ionization is not purely from star formation, but also nuclear activity and internal shocks. It is likely that many of our targets host an </w:t>
-      </w:r>
-      <w:proofErr w:type="gramStart"/>
-      <w:r>
-        <w:rPr>
-          <w:rFonts w:cstheme="minorHAnsi"/>
-        </w:rPr>
-        <w:t>active galactic nuclei</w:t>
-      </w:r>
-      <w:proofErr w:type="gramEnd"/>
-      <w:r>
-        <w:rPr>
-          <w:rFonts w:cstheme="minorHAnsi"/>
-        </w:rPr>
-        <w:t xml:space="preserve"> and would therefore contaminate our measurements of star formation.</w:t>
+        <w:t xml:space="preserve"> ionization is not purely from star formation, but also nuclear activity and internal shocks.</w:t>
       </w:r>
     </w:p>
     <w:p>
@@ -4183,7 +4169,7 @@
         <w:rPr>
           <w:rFonts w:cstheme="minorHAnsi"/>
         </w:rPr>
-        <w:t xml:space="preserve">While AGN contamination may be an issue for some of star formation measurements, we will be able identify such areas of contamination using other emission lines. Specifically, we will use the [OIII], [NII] and </w:t>
+        <w:t xml:space="preserve">While contamination may be an issue for some of star formation measurements, we will be able identify such areas using other emission lines. Specifically, we will use the [OIII], [NII] and </w:t>
       </w:r>
       <w:r>
         <w:rPr>
@@ -4455,35 +4441,19 @@
         <w:rPr>
           <w:rFonts w:cstheme="minorHAnsi"/>
         </w:rPr>
-        <w:t>) to measure the star formation rate of the region. This parameter is the ratio of flux before the break to after the break. It is well used, and has a tight relation with the specific star formation rate</w:t>
-      </w:r>
-      <w:r>
-        <w:rPr>
-          <w:rFonts w:cstheme="minorHAnsi"/>
-        </w:rPr>
-        <w:t xml:space="preserve"> </w:t>
-      </w:r>
-      <w:r>
-        <w:rPr>
-          <w:rFonts w:cstheme="minorHAnsi"/>
-        </w:rPr>
-        <w:t>(</w:t>
-      </w:r>
-      <w:hyperlink r:id="rId20" w:history="1">
-        <w:r>
-          <w:rPr>
-            <w:rStyle w:val="Hyperlink"/>
-            <w:rFonts w:cstheme="minorHAnsi"/>
-            <w:u w:val="none"/>
-          </w:rPr>
-          <w:t>Spindler et al. 2018</w:t>
-        </w:r>
-      </w:hyperlink>
-      <w:r>
-        <w:rPr>
-          <w:rFonts w:cstheme="minorHAnsi"/>
-        </w:rPr>
-        <w:t>).</w:t>
+        <w:t>) to measure the star formation rate of the region. This parameter is the ratio of flux before the break to after the break. It is well used, and has a tight relation with the specific star formation rat</w:t>
+      </w:r>
+      <w:r>
+        <w:rPr>
+          <w:rFonts w:cstheme="minorHAnsi"/>
+        </w:rPr>
+        <w:t>e</w:t>
+      </w:r>
+      <w:r>
+        <w:rPr>
+          <w:rFonts w:cstheme="minorHAnsi"/>
+        </w:rPr>
+        <w:t>.</w:t>
       </w:r>
     </w:p>
     <w:p>
@@ -4598,7 +4568,25 @@
         <w:rPr>
           <w:rFonts w:cstheme="minorHAnsi"/>
         </w:rPr>
-        <w:t xml:space="preserve"> of the LIFU. With the assumption of a seeing of 1.2</w:t>
+        <w:t xml:space="preserve"> of the LIFU. With the assumption of a</w:t>
+      </w:r>
+      <w:r>
+        <w:rPr>
+          <w:rFonts w:cstheme="minorHAnsi"/>
+        </w:rPr>
+        <w:t xml:space="preserve"> FWHM seeing </w:t>
+      </w:r>
+      <w:r>
+        <w:rPr>
+          <w:rFonts w:cstheme="minorHAnsi"/>
+        </w:rPr>
+        <w:t xml:space="preserve">of </w:t>
+      </w:r>
+      <w:r>
+        <w:rPr>
+          <w:rFonts w:cstheme="minorHAnsi"/>
+        </w:rPr>
+        <w:t>0.75</w:t>
       </w:r>
       <w:r>
         <w:rPr>
@@ -4640,13 +4628,13 @@
         <w:rPr>
           <w:rFonts w:cstheme="minorHAnsi"/>
         </w:rPr>
-        <w:t>54</w:t>
-      </w:r>
-      <w:r>
-        <w:rPr>
-          <w:rFonts w:cstheme="minorHAnsi"/>
-        </w:rPr>
-        <w:t>00s per target for a S/N</w:t>
+        <w:t>6000</w:t>
+      </w:r>
+      <w:r>
+        <w:rPr>
+          <w:rFonts w:cstheme="minorHAnsi"/>
+        </w:rPr>
+        <w:t>s per target for a S/N</w:t>
       </w:r>
       <w:r>
         <w:rPr>
@@ -4664,19 +4652,43 @@
         <w:rPr>
           <w:rFonts w:cstheme="minorHAnsi"/>
         </w:rPr>
-        <w:t xml:space="preserve"> 10</w:t>
-      </w:r>
-      <w:r>
-        <w:rPr>
-          <w:rFonts w:cstheme="minorHAnsi"/>
-        </w:rPr>
-        <w:t xml:space="preserve"> and S/N/Ang = 21.61</w:t>
-      </w:r>
-      <w:r>
-        <w:rPr>
-          <w:rFonts w:cstheme="minorHAnsi"/>
-        </w:rPr>
-        <w:t xml:space="preserve"> at 2</w:t>
+        <w:t xml:space="preserve"> </w:t>
+      </w:r>
+      <w:r>
+        <w:rPr>
+          <w:rFonts w:cstheme="minorHAnsi"/>
+        </w:rPr>
+        <w:t>10.12</w:t>
+      </w:r>
+      <w:r>
+        <w:rPr>
+          <w:rFonts w:cstheme="minorHAnsi"/>
+        </w:rPr>
+        <w:t xml:space="preserve"> and S/N/Ang = </w:t>
+      </w:r>
+      <w:r>
+        <w:rPr>
+          <w:rFonts w:cstheme="minorHAnsi"/>
+        </w:rPr>
+        <w:t>19.88</w:t>
+      </w:r>
+      <w:r>
+        <w:rPr>
+          <w:rFonts w:cstheme="minorHAnsi"/>
+        </w:rPr>
+        <w:t xml:space="preserve"> </w:t>
+      </w:r>
+      <w:r>
+        <w:rPr>
+          <w:rFonts w:cstheme="minorHAnsi"/>
+        </w:rPr>
+        <w:t>to reach a depth of</w:t>
+      </w:r>
+      <w:r>
+        <w:rPr>
+          <w:rFonts w:cstheme="minorHAnsi"/>
+        </w:rPr>
+        <w:t xml:space="preserve"> 2</w:t>
       </w:r>
       <w:r>
         <w:rPr>
@@ -4701,39 +4713,19 @@
         <w:rPr>
           <w:rFonts w:cstheme="minorHAnsi"/>
         </w:rPr>
-        <w:t xml:space="preserve">. This calculation used the WEAVE exposure time calculator. </w:t>
-      </w:r>
-      <w:r>
-        <w:rPr>
-          <w:rFonts w:cstheme="minorHAnsi"/>
-        </w:rPr>
-        <w:t xml:space="preserve">Thus, the on target observing time for the 14 targets would be 2.62 (rounded up to 3) dark nights </w:t>
-      </w:r>
-      <w:proofErr w:type="spellStart"/>
-      <w:r>
-        <w:rPr>
-          <w:rFonts w:cstheme="minorHAnsi"/>
-        </w:rPr>
-        <w:t>mid February</w:t>
-      </w:r>
-      <w:proofErr w:type="spellEnd"/>
-      <w:r>
-        <w:rPr>
-          <w:rFonts w:cstheme="minorHAnsi"/>
-        </w:rPr>
-        <w:t xml:space="preserve"> 2024. If overheads are not included in the calculation, we would estimate that per target would require 8100s total time, requiring 3.94 (rounded to 4) nights of observing.</w:t>
+        <w:t xml:space="preserve"> while not saturating in the galactic core</w:t>
+      </w:r>
+      <w:r>
+        <w:rPr>
+          <w:rFonts w:cstheme="minorHAnsi"/>
+        </w:rPr>
+        <w:t>s. We will collaborate with the WEAVE team on the best dither pattern.</w:t>
       </w:r>
       <w:r>
         <w:rPr>
           <w:rFonts w:cstheme="minorHAnsi"/>
         </w:rPr>
         <w:t xml:space="preserve"> </w:t>
-      </w:r>
-      <w:r>
-        <w:rPr>
-          <w:rFonts w:cstheme="minorHAnsi"/>
-        </w:rPr>
-        <w:t xml:space="preserve">Assuming </w:t>
       </w:r>
       <w:bookmarkStart w:id="2" w:name="_GoBack"/>
       <w:bookmarkEnd w:id="2"/>
@@ -4741,13 +4733,121 @@
         <w:rPr>
           <w:rFonts w:cstheme="minorHAnsi"/>
         </w:rPr>
+        <w:t xml:space="preserve">This calculation used the WEAVE exposure time calculator. </w:t>
+      </w:r>
+      <w:r>
+        <w:rPr>
+          <w:rFonts w:cstheme="minorHAnsi"/>
+        </w:rPr>
+        <w:t>Thus, the on target observing time for the 14 targets would be 2.</w:t>
+      </w:r>
+      <w:r>
+        <w:rPr>
+          <w:rFonts w:cstheme="minorHAnsi"/>
+        </w:rPr>
+        <w:t>9</w:t>
+      </w:r>
+      <w:r>
+        <w:rPr>
+          <w:rFonts w:cstheme="minorHAnsi"/>
+        </w:rPr>
+        <w:t xml:space="preserve"> (rounded up to 3) dark nights.</w:t>
+      </w:r>
+      <w:r>
+        <w:rPr>
+          <w:rFonts w:cstheme="minorHAnsi"/>
+        </w:rPr>
+        <w:t xml:space="preserve"> The targets are </w:t>
+      </w:r>
+      <w:r>
+        <w:rPr>
+          <w:rFonts w:cstheme="minorHAnsi"/>
+        </w:rPr>
+        <w:t>best</w:t>
+      </w:r>
+      <w:r>
+        <w:rPr>
+          <w:rFonts w:cstheme="minorHAnsi"/>
+        </w:rPr>
+        <w:t xml:space="preserve"> available in May 2024, but are </w:t>
+      </w:r>
+      <w:r>
+        <w:rPr>
+          <w:rFonts w:cstheme="minorHAnsi"/>
+        </w:rPr>
+        <w:t>observable throughout the semester.</w:t>
+      </w:r>
+      <w:r>
+        <w:rPr>
+          <w:rFonts w:cstheme="minorHAnsi"/>
+        </w:rPr>
+        <w:t xml:space="preserve"> If overheads are not included in the calculation, we would estimate that per target would require </w:t>
+      </w:r>
+      <w:r>
+        <w:rPr>
+          <w:rFonts w:cstheme="minorHAnsi"/>
+        </w:rPr>
+        <w:t>90</w:t>
+      </w:r>
+      <w:r>
+        <w:rPr>
+          <w:rFonts w:cstheme="minorHAnsi"/>
+        </w:rPr>
+        <w:t xml:space="preserve">00s total time, requiring </w:t>
+      </w:r>
+      <w:r>
+        <w:rPr>
+          <w:rFonts w:cstheme="minorHAnsi"/>
+        </w:rPr>
+        <w:t>4.4</w:t>
+      </w:r>
+      <w:r>
+        <w:rPr>
+          <w:rFonts w:cstheme="minorHAnsi"/>
+        </w:rPr>
+        <w:t xml:space="preserve"> (rounded to </w:t>
+      </w:r>
+      <w:r>
+        <w:rPr>
+          <w:rFonts w:cstheme="minorHAnsi"/>
+        </w:rPr>
+        <w:t>5</w:t>
+      </w:r>
+      <w:r>
+        <w:rPr>
+          <w:rFonts w:cstheme="minorHAnsi"/>
+        </w:rPr>
+        <w:t>) nights of observing.</w:t>
+      </w:r>
+      <w:r>
+        <w:rPr>
+          <w:rFonts w:cstheme="minorHAnsi"/>
+        </w:rPr>
+        <w:t xml:space="preserve"> </w:t>
+      </w:r>
+      <w:r>
+        <w:rPr>
+          <w:rFonts w:cstheme="minorHAnsi"/>
+        </w:rPr>
+        <w:t xml:space="preserve">Assuming </w:t>
+      </w:r>
+      <w:r>
+        <w:rPr>
+          <w:rFonts w:cstheme="minorHAnsi"/>
+        </w:rPr>
         <w:t>Grey time (sky &gt;= 20.8 mag/arcsec2), we find that an acceptable S/N/pix=</w:t>
       </w:r>
       <w:r>
         <w:rPr>
           <w:rFonts w:cstheme="minorHAnsi"/>
         </w:rPr>
-        <w:t>17.82</w:t>
+        <w:t>1</w:t>
+      </w:r>
+      <w:r>
+        <w:rPr>
+          <w:rFonts w:cstheme="minorHAnsi"/>
+        </w:rPr>
+        <w:t>6.04</w:t>
       </w:r>
       <w:r>
         <w:rPr>
@@ -4759,7 +4859,25 @@
         <w:rPr>
           <w:rFonts w:cstheme="minorHAnsi"/>
         </w:rPr>
-        <w:t>9.07</w:t>
+        <w:t>8</w:t>
+      </w:r>
+      <w:r>
+        <w:rPr>
+          <w:rFonts w:cstheme="minorHAnsi"/>
+        </w:rPr>
+        <w:t>.</w:t>
+      </w:r>
+      <w:r>
+        <w:rPr>
+          <w:rFonts w:cstheme="minorHAnsi"/>
+        </w:rPr>
+        <w:t>1</w:t>
+      </w:r>
+      <w:r>
+        <w:rPr>
+          <w:rFonts w:cstheme="minorHAnsi"/>
+        </w:rPr>
+        <w:t>7</w:t>
       </w:r>
       <w:r>
         <w:rPr>
@@ -4991,14 +5109,14 @@
         <w:rPr>
           <w:rFonts w:cstheme="minorHAnsi"/>
         </w:rPr>
-        <w:t>O`Ryan</w:t>
-      </w:r>
-      <w:proofErr w:type="spellEnd"/>
-      <w:r>
-        <w:rPr>
-          <w:rFonts w:cstheme="minorHAnsi"/>
-        </w:rPr>
-        <w:t xml:space="preserve">, D., Merin, B., Simmons, B., et al., et al., 2023, </w:t>
+        <w:t>O`Ryan,</w:t>
+      </w:r>
+      <w:proofErr w:type="spellEnd"/>
+      <w:r>
+        <w:rPr>
+          <w:rFonts w:cstheme="minorHAnsi"/>
+        </w:rPr>
+        <w:t xml:space="preserve"> D., Merin, B., Simmons, B., et al., et al., 2023, </w:t>
       </w:r>
       <w:proofErr w:type="spellStart"/>
       <w:r>

</xml_diff>

<commit_message>
Beginning to build the observation catalogue for WASP.
</commit_message>
<xml_diff>
--- a/proposal/proposal-doc-v2.docx
+++ b/proposal/proposal-doc-v2.docx
@@ -210,7 +210,7 @@
         <w:rPr>
           <w:lang w:val="en-GB"/>
         </w:rPr>
-        <w:t xml:space="preserve"> systems of interacting galaxies at </w:t>
+        <w:t xml:space="preserve"> systems at </w:t>
       </w:r>
       <w:r>
         <w:rPr>
@@ -222,7 +222,13 @@
         <w:rPr>
           <w:lang w:val="en-GB"/>
         </w:rPr>
-        <w:t xml:space="preserve"> stages </w:t>
+        <w:t xml:space="preserve"> different stages in the chronological order</w:t>
+      </w:r>
+      <w:r>
+        <w:rPr>
+          <w:lang w:val="en-GB"/>
+        </w:rPr>
+        <w:t xml:space="preserve"> </w:t>
       </w:r>
       <w:r>
         <w:rPr>
@@ -234,7 +240,19 @@
         <w:rPr>
           <w:lang w:val="en-GB"/>
         </w:rPr>
-        <w:t>interaction. These ar</w:t>
+        <w:t xml:space="preserve">interaction. </w:t>
+      </w:r>
+      <w:r>
+        <w:rPr>
+          <w:lang w:val="en-GB"/>
+        </w:rPr>
+        <w:t>Our targets</w:t>
+      </w:r>
+      <w:r>
+        <w:rPr>
+          <w:lang w:val="en-GB"/>
+        </w:rPr>
+        <w:t xml:space="preserve"> ar</w:t>
       </w:r>
       <w:r>
         <w:rPr>
@@ -3468,7 +3486,19 @@
         <w:rPr>
           <w:rFonts w:cstheme="minorHAnsi"/>
         </w:rPr>
-        <w:t xml:space="preserve">e anticipate measuring each to a resolution of 0.5kpc – 2.2kpc per </w:t>
+        <w:t xml:space="preserve">e anticipate measuring each to a resolution of 0.5kpc </w:t>
+      </w:r>
+      <w:r>
+        <w:rPr>
+          <w:rFonts w:cstheme="minorHAnsi"/>
+        </w:rPr>
+        <w:t>-</w:t>
+      </w:r>
+      <w:r>
+        <w:rPr>
+          <w:rFonts w:cstheme="minorHAnsi"/>
+        </w:rPr>
+        <w:t xml:space="preserve"> 2.2kpc per </w:t>
       </w:r>
       <w:proofErr w:type="spellStart"/>
       <w:r>
@@ -3561,7 +3591,23 @@
             <w:rFonts w:cstheme="minorHAnsi"/>
             <w:u w:val="none"/>
           </w:rPr>
-          <w:t>Sánchez et al. 2012</w:t>
+          <w:t>S</w:t>
+        </w:r>
+        <w:r>
+          <w:rPr>
+            <w:rStyle w:val="Hyperlink"/>
+            <w:rFonts w:cstheme="minorHAnsi"/>
+            <w:u w:val="none"/>
+          </w:rPr>
+          <w:t>a</w:t>
+        </w:r>
+        <w:r>
+          <w:rPr>
+            <w:rStyle w:val="Hyperlink"/>
+            <w:rFonts w:cstheme="minorHAnsi"/>
+            <w:u w:val="none"/>
+          </w:rPr>
+          <w:t>nchez et al. 2012</w:t>
         </w:r>
       </w:hyperlink>
       <w:r>
@@ -3619,21 +3665,13 @@
         <w:rPr>
           <w:rFonts w:cstheme="minorHAnsi"/>
         </w:rPr>
-        <w:t xml:space="preserve"> </w:t>
-      </w:r>
-      <w:proofErr w:type="gramStart"/>
-      <w:r>
-        <w:rPr>
-          <w:rFonts w:cstheme="minorHAnsi"/>
-        </w:rPr>
-        <w:t>low resolution</w:t>
-      </w:r>
-      <w:proofErr w:type="gramEnd"/>
-      <w:r>
-        <w:rPr>
-          <w:rFonts w:cstheme="minorHAnsi"/>
-        </w:rPr>
-        <w:t xml:space="preserve"> </w:t>
+        <w:t xml:space="preserve"> low resolution </w:t>
+      </w:r>
+      <w:r>
+        <w:rPr>
+          <w:rFonts w:cstheme="minorHAnsi"/>
+        </w:rPr>
+        <w:t xml:space="preserve">(LR) </w:t>
       </w:r>
       <w:r>
         <w:rPr>
@@ -4322,13 +4360,7 @@
         <w:rPr>
           <w:rFonts w:cstheme="minorHAnsi"/>
         </w:rPr>
-        <w:t>.</w:t>
-      </w:r>
-      <w:r>
-        <w:rPr>
-          <w:rFonts w:cstheme="minorHAnsi"/>
-        </w:rPr>
-        <w:t xml:space="preserve"> These ranges that are not covered by the red arm, are readily covered by the blue arm.</w:t>
+        <w:t>, covered by the LR mode.</w:t>
       </w:r>
     </w:p>
     <w:p>
@@ -4544,14 +4576,72 @@
         </w:rPr>
         <w:t xml:space="preserve"> use the </w:t>
       </w:r>
-      <w:proofErr w:type="gramStart"/>
-      <w:r>
-        <w:rPr>
-          <w:rFonts w:cstheme="minorHAnsi"/>
-        </w:rPr>
-        <w:t>low resolution</w:t>
-      </w:r>
-      <w:proofErr w:type="gramEnd"/>
+      <w:r>
+        <w:rPr>
+          <w:rFonts w:cstheme="minorHAnsi"/>
+        </w:rPr>
+        <w:t xml:space="preserve">LR </w:t>
+      </w:r>
+      <w:r>
+        <w:rPr>
+          <w:rFonts w:cstheme="minorHAnsi"/>
+        </w:rPr>
+        <w:t>mode</w:t>
+      </w:r>
+      <w:r>
+        <w:rPr>
+          <w:rFonts w:cstheme="minorHAnsi"/>
+        </w:rPr>
+        <w:t xml:space="preserve"> of the LIFU. With the assumption of a</w:t>
+      </w:r>
+      <w:r>
+        <w:rPr>
+          <w:rFonts w:cstheme="minorHAnsi"/>
+        </w:rPr>
+        <w:t xml:space="preserve"> FWHM seeing </w:t>
+      </w:r>
+      <w:r>
+        <w:rPr>
+          <w:rFonts w:cstheme="minorHAnsi"/>
+        </w:rPr>
+        <w:t xml:space="preserve">of </w:t>
+      </w:r>
+      <w:r>
+        <w:rPr>
+          <w:rFonts w:cstheme="minorHAnsi"/>
+        </w:rPr>
+        <w:t>0.75</w:t>
+      </w:r>
+      <w:r>
+        <w:rPr>
+          <w:rFonts w:cstheme="minorHAnsi"/>
+        </w:rPr>
+        <w:t>``</w:t>
+      </w:r>
+      <w:r>
+        <w:rPr>
+          <w:rFonts w:cstheme="minorHAnsi"/>
+        </w:rPr>
+        <w:t xml:space="preserve"> and a sky brightness of 21</w:t>
+      </w:r>
+      <w:r>
+        <w:rPr>
+          <w:rFonts w:cstheme="minorHAnsi"/>
+        </w:rPr>
+        <w:t>.4</w:t>
+      </w:r>
+      <w:r>
+        <w:rPr>
+          <w:rFonts w:cstheme="minorHAnsi"/>
+        </w:rPr>
+        <w:t xml:space="preserve"> (dark) in the V band, we will require an exposure of</w:t>
+      </w:r>
+      <w:r>
+        <w:rPr>
+          <w:rFonts w:cstheme="minorHAnsi"/>
+        </w:rPr>
+        <w:t xml:space="preserve"> approximately</w:t>
+      </w:r>
       <w:r>
         <w:rPr>
           <w:rFonts w:cstheme="minorHAnsi"/>
@@ -4562,61 +4652,49 @@
         <w:rPr>
           <w:rFonts w:cstheme="minorHAnsi"/>
         </w:rPr>
-        <w:t>mode</w:t>
-      </w:r>
-      <w:r>
-        <w:rPr>
-          <w:rFonts w:cstheme="minorHAnsi"/>
-        </w:rPr>
-        <w:t xml:space="preserve"> of the LIFU. With the assumption of a</w:t>
-      </w:r>
-      <w:r>
-        <w:rPr>
-          <w:rFonts w:cstheme="minorHAnsi"/>
-        </w:rPr>
-        <w:t xml:space="preserve"> FWHM seeing </w:t>
-      </w:r>
-      <w:r>
-        <w:rPr>
-          <w:rFonts w:cstheme="minorHAnsi"/>
-        </w:rPr>
-        <w:t xml:space="preserve">of </w:t>
-      </w:r>
-      <w:r>
-        <w:rPr>
-          <w:rFonts w:cstheme="minorHAnsi"/>
-        </w:rPr>
-        <w:t>0.75</w:t>
-      </w:r>
-      <w:r>
-        <w:rPr>
-          <w:rFonts w:cstheme="minorHAnsi"/>
-        </w:rPr>
-        <w:t>``</w:t>
-      </w:r>
-      <w:r>
-        <w:rPr>
-          <w:rFonts w:cstheme="minorHAnsi"/>
-        </w:rPr>
-        <w:t xml:space="preserve"> and a sky brightness of 21</w:t>
-      </w:r>
-      <w:r>
-        <w:rPr>
-          <w:rFonts w:cstheme="minorHAnsi"/>
-        </w:rPr>
-        <w:t>.4</w:t>
-      </w:r>
-      <w:r>
-        <w:rPr>
-          <w:rFonts w:cstheme="minorHAnsi"/>
-        </w:rPr>
-        <w:t xml:space="preserve"> (dark) in the V band, we will require an exposure of</w:t>
-      </w:r>
-      <w:r>
-        <w:rPr>
-          <w:rFonts w:cstheme="minorHAnsi"/>
-        </w:rPr>
-        <w:t xml:space="preserve"> approximately</w:t>
+        <w:t>6000</w:t>
+      </w:r>
+      <w:r>
+        <w:rPr>
+          <w:rFonts w:cstheme="minorHAnsi"/>
+        </w:rPr>
+        <w:t xml:space="preserve">s </w:t>
+      </w:r>
+      <w:r>
+        <w:rPr>
+          <w:rFonts w:cstheme="minorHAnsi"/>
+        </w:rPr>
+        <w:t>for the majority of our</w:t>
+      </w:r>
+      <w:r>
+        <w:rPr>
+          <w:rFonts w:cstheme="minorHAnsi"/>
+        </w:rPr>
+        <w:t xml:space="preserve"> target</w:t>
+      </w:r>
+      <w:r>
+        <w:rPr>
+          <w:rFonts w:cstheme="minorHAnsi"/>
+        </w:rPr>
+        <w:t>s</w:t>
+      </w:r>
+      <w:r>
+        <w:rPr>
+          <w:rFonts w:cstheme="minorHAnsi"/>
+        </w:rPr>
+        <w:t xml:space="preserve"> for a S/N</w:t>
+      </w:r>
+      <w:r>
+        <w:rPr>
+          <w:rFonts w:cstheme="minorHAnsi"/>
+        </w:rPr>
+        <w:t>/pix</w:t>
+      </w:r>
+      <w:r>
+        <w:rPr>
+          <w:rFonts w:cstheme="minorHAnsi"/>
+        </w:rPr>
+        <w:t xml:space="preserve"> =</w:t>
       </w:r>
       <w:r>
         <w:rPr>
@@ -4628,25 +4706,25 @@
         <w:rPr>
           <w:rFonts w:cstheme="minorHAnsi"/>
         </w:rPr>
-        <w:t>6000</w:t>
-      </w:r>
-      <w:r>
-        <w:rPr>
-          <w:rFonts w:cstheme="minorHAnsi"/>
-        </w:rPr>
-        <w:t>s per target for a S/N</w:t>
-      </w:r>
-      <w:r>
-        <w:rPr>
-          <w:rFonts w:cstheme="minorHAnsi"/>
-        </w:rPr>
-        <w:t>/pix</w:t>
-      </w:r>
-      <w:r>
-        <w:rPr>
-          <w:rFonts w:cstheme="minorHAnsi"/>
-        </w:rPr>
-        <w:t xml:space="preserve"> =</w:t>
+        <w:t>1</w:t>
+      </w:r>
+      <w:r>
+        <w:rPr>
+          <w:rFonts w:cstheme="minorHAnsi"/>
+        </w:rPr>
+        <w:t>4.41</w:t>
+      </w:r>
+      <w:r>
+        <w:rPr>
+          <w:rFonts w:cstheme="minorHAnsi"/>
+        </w:rPr>
+        <w:t xml:space="preserve"> and S/N/Ang = </w:t>
+      </w:r>
+      <w:r>
+        <w:rPr>
+          <w:rFonts w:cstheme="minorHAnsi"/>
+        </w:rPr>
+        <w:t>28.32</w:t>
       </w:r>
       <w:r>
         <w:rPr>
@@ -4658,19 +4736,32 @@
         <w:rPr>
           <w:rFonts w:cstheme="minorHAnsi"/>
         </w:rPr>
-        <w:t>10.12</w:t>
-      </w:r>
-      <w:r>
-        <w:rPr>
-          <w:rFonts w:cstheme="minorHAnsi"/>
-        </w:rPr>
-        <w:t xml:space="preserve"> and S/N/Ang = </w:t>
-      </w:r>
-      <w:r>
-        <w:rPr>
-          <w:rFonts w:cstheme="minorHAnsi"/>
-        </w:rPr>
-        <w:t>19.88</w:t>
+        <w:t>to reach a depth of</w:t>
+      </w:r>
+      <w:r>
+        <w:rPr>
+          <w:rFonts w:cstheme="minorHAnsi"/>
+        </w:rPr>
+        <w:t xml:space="preserve"> 2</w:t>
+      </w:r>
+      <w:r>
+        <w:rPr>
+          <w:rFonts w:cstheme="minorHAnsi"/>
+        </w:rPr>
+        <w:t>2</w:t>
+      </w:r>
+      <w:r>
+        <w:rPr>
+          <w:rFonts w:cstheme="minorHAnsi"/>
+        </w:rPr>
+        <w:t xml:space="preserve"> mags / arcsec</w:t>
+      </w:r>
+      <w:r>
+        <w:rPr>
+          <w:rFonts w:cstheme="minorHAnsi"/>
+          <w:vertAlign w:val="superscript"/>
+        </w:rPr>
+        <w:t>2</w:t>
       </w:r>
       <w:r>
         <w:rPr>
@@ -4682,17 +4773,60 @@
         <w:rPr>
           <w:rFonts w:cstheme="minorHAnsi"/>
         </w:rPr>
-        <w:t>to reach a depth of</w:t>
-      </w:r>
-      <w:r>
-        <w:rPr>
-          <w:rFonts w:cstheme="minorHAnsi"/>
-        </w:rPr>
-        <w:t xml:space="preserve"> 2</w:t>
-      </w:r>
-      <w:r>
-        <w:rPr>
-          <w:rFonts w:cstheme="minorHAnsi"/>
+        <w:t>(calculated in the</w:t>
+      </w:r>
+      <w:r>
+        <w:rPr>
+          <w:rFonts w:cstheme="minorHAnsi"/>
+        </w:rPr>
+        <w:t xml:space="preserve"> </w:t>
+      </w:r>
+      <w:r>
+        <w:rPr>
+          <w:rFonts w:cstheme="minorHAnsi"/>
+        </w:rPr>
+        <w:t>B</w:t>
+      </w:r>
+      <w:r>
+        <w:rPr>
+          <w:rFonts w:cstheme="minorHAnsi"/>
+        </w:rPr>
+        <w:t xml:space="preserve"> band</w:t>
+      </w:r>
+      <w:r>
+        <w:rPr>
+          <w:rFonts w:cstheme="minorHAnsi"/>
+        </w:rPr>
+        <w:t>)</w:t>
+      </w:r>
+      <w:r>
+        <w:rPr>
+          <w:rFonts w:cstheme="minorHAnsi"/>
+        </w:rPr>
+        <w:t>.</w:t>
+      </w:r>
+      <w:r>
+        <w:rPr>
+          <w:rFonts w:cstheme="minorHAnsi"/>
+        </w:rPr>
+        <w:t xml:space="preserve"> We are not susceptible to surface brightness dimming at our redshift regime, so </w:t>
+      </w:r>
+      <w:r>
+        <w:rPr>
+          <w:rFonts w:cstheme="minorHAnsi"/>
+        </w:rPr>
+        <w:t>the exposure time to</w:t>
+      </w:r>
+      <w:r>
+        <w:rPr>
+          <w:rFonts w:cstheme="minorHAnsi"/>
+        </w:rPr>
+        <w:t xml:space="preserve"> reach 22 mags / arcsec</w:t>
+      </w:r>
+      <w:r>
+        <w:rPr>
+          <w:rFonts w:cstheme="minorHAnsi"/>
+          <w:vertAlign w:val="superscript"/>
         </w:rPr>
         <w:t>2</w:t>
       </w:r>
@@ -4700,32 +4834,43 @@
         <w:rPr>
           <w:rFonts w:cstheme="minorHAnsi"/>
         </w:rPr>
-        <w:t xml:space="preserve"> mags / arcsec</w:t>
-      </w:r>
-      <w:r>
-        <w:rPr>
-          <w:rFonts w:cstheme="minorHAnsi"/>
-          <w:vertAlign w:val="superscript"/>
-        </w:rPr>
-        <w:t>2</w:t>
-      </w:r>
-      <w:r>
-        <w:rPr>
-          <w:rFonts w:cstheme="minorHAnsi"/>
-        </w:rPr>
-        <w:t xml:space="preserve"> while not saturating in the galactic core</w:t>
-      </w:r>
-      <w:r>
-        <w:rPr>
-          <w:rFonts w:cstheme="minorHAnsi"/>
-        </w:rPr>
-        <w:t>s. We will collaborate with the WEAVE team on the best dither pattern.</w:t>
+        <w:t xml:space="preserve"> remains constant.</w:t>
+      </w:r>
+      <w:r>
+        <w:rPr>
+          <w:rFonts w:cstheme="minorHAnsi"/>
+        </w:rPr>
+        <w:t xml:space="preserve"> For three targets, we reduce the exposure time to avoid saturation in the cores of the galaxy.</w:t>
       </w:r>
       <w:r>
         <w:rPr>
           <w:rFonts w:cstheme="minorHAnsi"/>
         </w:rPr>
         <w:t xml:space="preserve"> </w:t>
+      </w:r>
+      <w:r>
+        <w:rPr>
+          <w:rFonts w:cstheme="minorHAnsi"/>
+        </w:rPr>
+        <w:t>For these, we used</w:t>
+      </w:r>
+      <w:r>
+        <w:rPr>
+          <w:rFonts w:cstheme="minorHAnsi"/>
+        </w:rPr>
+        <w:t xml:space="preserve"> WEAVE exposure time calculator. </w:t>
+      </w:r>
+      <w:r>
+        <w:rPr>
+          <w:rFonts w:cstheme="minorHAnsi"/>
+        </w:rPr>
+        <w:t>Thus, the on target observing time for the 14 targets would be 2.</w:t>
+      </w:r>
+      <w:r>
+        <w:rPr>
+          <w:rFonts w:cstheme="minorHAnsi"/>
+        </w:rPr>
+        <w:t>7</w:t>
       </w:r>
       <w:bookmarkStart w:id="2" w:name="_GoBack"/>
       <w:bookmarkEnd w:id="2"/>
@@ -4733,30 +4878,24 @@
         <w:rPr>
           <w:rFonts w:cstheme="minorHAnsi"/>
         </w:rPr>
-        <w:t xml:space="preserve">This calculation used the WEAVE exposure time calculator. </w:t>
-      </w:r>
-      <w:r>
-        <w:rPr>
-          <w:rFonts w:cstheme="minorHAnsi"/>
-        </w:rPr>
-        <w:t>Thus, the on target observing time for the 14 targets would be 2.</w:t>
-      </w:r>
-      <w:r>
-        <w:rPr>
-          <w:rFonts w:cstheme="minorHAnsi"/>
-        </w:rPr>
-        <w:t>9</w:t>
-      </w:r>
-      <w:r>
-        <w:rPr>
-          <w:rFonts w:cstheme="minorHAnsi"/>
-        </w:rPr>
         <w:t xml:space="preserve"> (rounded up to 3) dark nights.</w:t>
       </w:r>
       <w:r>
         <w:rPr>
           <w:rFonts w:cstheme="minorHAnsi"/>
         </w:rPr>
+        <w:t xml:space="preserve"> </w:t>
+      </w:r>
+      <w:r>
+        <w:rPr>
+          <w:rFonts w:cstheme="minorHAnsi"/>
+        </w:rPr>
+        <w:t>We will collaborate with the WEAVE team on the best dither pattern.</w:t>
+      </w:r>
+      <w:r>
+        <w:rPr>
+          <w:rFonts w:cstheme="minorHAnsi"/>
+        </w:rPr>
         <w:t xml:space="preserve"> The targets are </w:t>
       </w:r>
       <w:r>
@@ -4781,73 +4920,25 @@
         <w:rPr>
           <w:rFonts w:cstheme="minorHAnsi"/>
         </w:rPr>
-        <w:t xml:space="preserve"> If overheads are not included in the calculation, we would estimate that per target would require </w:t>
-      </w:r>
-      <w:r>
-        <w:rPr>
-          <w:rFonts w:cstheme="minorHAnsi"/>
-        </w:rPr>
-        <w:t>90</w:t>
-      </w:r>
-      <w:r>
-        <w:rPr>
-          <w:rFonts w:cstheme="minorHAnsi"/>
-        </w:rPr>
-        <w:t xml:space="preserve">00s total time, requiring </w:t>
-      </w:r>
-      <w:r>
-        <w:rPr>
-          <w:rFonts w:cstheme="minorHAnsi"/>
-        </w:rPr>
-        <w:t>4.4</w:t>
-      </w:r>
-      <w:r>
-        <w:rPr>
-          <w:rFonts w:cstheme="minorHAnsi"/>
-        </w:rPr>
-        <w:t xml:space="preserve"> (rounded to </w:t>
-      </w:r>
-      <w:r>
-        <w:rPr>
-          <w:rFonts w:cstheme="minorHAnsi"/>
-        </w:rPr>
-        <w:t>5</w:t>
-      </w:r>
-      <w:r>
-        <w:rPr>
-          <w:rFonts w:cstheme="minorHAnsi"/>
-        </w:rPr>
-        <w:t>) nights of observing.</w:t>
-      </w:r>
-      <w:r>
-        <w:rPr>
-          <w:rFonts w:cstheme="minorHAnsi"/>
-        </w:rPr>
         <w:t xml:space="preserve"> </w:t>
       </w:r>
       <w:r>
         <w:rPr>
           <w:rFonts w:cstheme="minorHAnsi"/>
         </w:rPr>
-        <w:t xml:space="preserve">Assuming </w:t>
-      </w:r>
-      <w:r>
-        <w:rPr>
-          <w:rFonts w:cstheme="minorHAnsi"/>
-        </w:rPr>
-        <w:t>Grey time (sky &gt;= 20.8 mag/arcsec2), we find that an acceptable S/N/pix=</w:t>
-      </w:r>
-      <w:r>
-        <w:rPr>
-          <w:rFonts w:cstheme="minorHAnsi"/>
-        </w:rPr>
-        <w:t>1</w:t>
-      </w:r>
-      <w:r>
-        <w:rPr>
-          <w:rFonts w:cstheme="minorHAnsi"/>
-        </w:rPr>
-        <w:t>6.04</w:t>
+        <w:t>In Grey time</w:t>
+      </w:r>
+      <w:r>
+        <w:rPr>
+          <w:rFonts w:cstheme="minorHAnsi"/>
+        </w:rPr>
+        <w:t>, we find that an acceptable S/N/pix=</w:t>
+      </w:r>
+      <w:r>
+        <w:rPr>
+          <w:rFonts w:cstheme="minorHAnsi"/>
+        </w:rPr>
+        <w:t>20.61</w:t>
       </w:r>
       <w:r>
         <w:rPr>
@@ -4859,7 +4950,7 @@
         <w:rPr>
           <w:rFonts w:cstheme="minorHAnsi"/>
         </w:rPr>
-        <w:t>8</w:t>
+        <w:t>10</w:t>
       </w:r>
       <w:r>
         <w:rPr>
@@ -4871,13 +4962,7 @@
         <w:rPr>
           <w:rFonts w:cstheme="minorHAnsi"/>
         </w:rPr>
-        <w:t>1</w:t>
-      </w:r>
-      <w:r>
-        <w:rPr>
-          <w:rFonts w:cstheme="minorHAnsi"/>
-        </w:rPr>
-        <w:t>7</w:t>
+        <w:t>49</w:t>
       </w:r>
       <w:r>
         <w:rPr>
@@ -4901,9 +4986,6 @@
     <w:p>
       <w:pPr>
         <w:pStyle w:val="NoSpacing"/>
-        <w:tabs>
-          <w:tab w:val="left" w:pos="1460"/>
-        </w:tabs>
         <w:rPr>
           <w:rFonts w:cstheme="minorHAnsi"/>
         </w:rPr>

</xml_diff>